<commit_message>
Fixed table of content and small changes
</commit_message>
<xml_diff>
--- a/docs/raw-docs/HLD_Colic_Mezgolits_Nassar_Kofranek.docx
+++ b/docs/raw-docs/HLD_Colic_Mezgolits_Nassar_Kofranek.docx
@@ -269,7 +269,7 @@
           <w:szCs w:val="28"/>
           <w:rtl w:val="0"/>
         </w:rPr>
-        <w:t xml:space="preserve">version 1.1</w:t>
+        <w:t xml:space="preserve">version 1.2</w:t>
       </w:r>
     </w:p>
     <w:p>
@@ -997,6 +997,7 @@
               <w:rPr>
                 <w:rtl w:val="0"/>
               </w:rPr>
+              <w:t xml:space="preserve">1.2</w:t>
             </w:r>
           </w:p>
         </w:tc>
@@ -1011,6 +1012,7 @@
               <w:rPr>
                 <w:rtl w:val="0"/>
               </w:rPr>
+              <w:t xml:space="preserve">Edited</w:t>
             </w:r>
           </w:p>
         </w:tc>
@@ -1025,6 +1027,7 @@
               <w:rPr>
                 <w:rtl w:val="0"/>
               </w:rPr>
+              <w:t xml:space="preserve">5.12.2023</w:t>
             </w:r>
           </w:p>
         </w:tc>
@@ -1039,6 +1042,7 @@
               <w:rPr>
                 <w:rtl w:val="0"/>
               </w:rPr>
+              <w:t xml:space="preserve">Colic</w:t>
             </w:r>
           </w:p>
         </w:tc>
@@ -1053,6 +1057,7 @@
               <w:rPr>
                 <w:rtl w:val="0"/>
               </w:rPr>
+              <w:t xml:space="preserve">Table of content format</w:t>
             </w:r>
           </w:p>
         </w:tc>
@@ -1377,57 +1382,6 @@
               <w:vertAlign w:val="baseline"/>
             </w:rPr>
           </w:pPr>
-          <w:hyperlink w:anchor="_vkpvnbtch9zl">
-            <w:r>
-              <w:rPr>
-                <w:rFonts w:ascii="Arial" w:cs="Arial" w:eastAsia="Arial" w:hAnsi="Arial"/>
-                <w:b w:val="0"/>
-                <w:i w:val="0"/>
-                <w:smallCaps w:val="0"/>
-                <w:strike w:val="0"/>
-                <w:color w:val="000000"/>
-                <w:sz w:val="22"/>
-                <w:szCs w:val="22"/>
-                <w:u w:val="none"/>
-                <w:shd w:fill="auto" w:val="clear"/>
-                <w:vertAlign w:val="baseline"/>
-                <w:rtl w:val="0"/>
-              </w:rPr>
-              <w:t xml:space="preserve">The purpose of "ORGANIZE IT" is to have a multiplatform software designed to streamline task management in today's dynamic digital landscape. With the uprising in remote work and the need for seamless multi- and inter-platform communication, “ORGANIZE IT” addresses the challenges of staying organized and synchronized across various engagements.</w:t>
-              <w:br w:type="textWrapping"/>
-              <w:t xml:space="preserve"> Its primary goal is to enhance productivity by providing a unified hub where tasks and notes can be managed, shared and synchronized effortlessly among multiple parties.</w:t>
-              <w:tab/>
-              <w:t xml:space="preserve">1</w:t>
-            </w:r>
-          </w:hyperlink>
-          <w:r>
-            <w:rPr>
-              <w:rtl w:val="0"/>
-            </w:rPr>
-          </w:r>
-        </w:p>
-        <w:p>
-          <w:pPr>
-            <w:widowControl w:val="0"/>
-            <w:tabs>
-              <w:tab w:val="right" w:leader="none" w:pos="12000"/>
-            </w:tabs>
-            <w:spacing w:before="60" w:lineRule="auto"/>
-            <w:ind w:left="360" w:firstLine="0"/>
-            <w:rPr>
-              <w:rFonts w:ascii="Arial" w:cs="Arial" w:eastAsia="Arial" w:hAnsi="Arial"/>
-              <w:b w:val="0"/>
-              <w:i w:val="0"/>
-              <w:smallCaps w:val="0"/>
-              <w:strike w:val="0"/>
-              <w:color w:val="000000"/>
-              <w:sz w:val="22"/>
-              <w:szCs w:val="22"/>
-              <w:u w:val="none"/>
-              <w:shd w:fill="auto" w:val="clear"/>
-              <w:vertAlign w:val="baseline"/>
-            </w:rPr>
-          </w:pPr>
           <w:hyperlink w:anchor="_1fob9te">
             <w:r>
               <w:rPr>
@@ -1477,7 +1431,7 @@
               <w:vertAlign w:val="baseline"/>
             </w:rPr>
           </w:pPr>
-          <w:hyperlink w:anchor="_fevyzfclm3l5">
+          <w:hyperlink w:anchor="_uuv893xcblxc">
             <w:r>
               <w:rPr>
                 <w:rFonts w:ascii="Arial" w:cs="Arial" w:eastAsia="Arial" w:hAnsi="Arial"/>
@@ -1493,7 +1447,7 @@
                 <w:vertAlign w:val="baseline"/>
                 <w:rtl w:val="0"/>
               </w:rPr>
-              <w:t xml:space="preserve">The two main components of ORGANIZE IT will be the front- and backend. [Backend noch fraglich wie]</w:t>
+              <w:t xml:space="preserve">1.3. Definitions</w:t>
               <w:tab/>
               <w:t xml:space="preserve">1</w:t>
             </w:r>
@@ -1526,76 +1480,23 @@
               <w:vertAlign w:val="baseline"/>
             </w:rPr>
           </w:pPr>
-          <w:hyperlink w:anchor="_3znysh7">
+          <w:hyperlink w:anchor="_v32oco50zuht">
             <w:r>
               <w:rPr>
-                <w:rFonts w:ascii="Times New Roman" w:cs="Times New Roman" w:eastAsia="Times New Roman" w:hAnsi="Times New Roman"/>
+                <w:rFonts w:ascii="Arial" w:cs="Arial" w:eastAsia="Arial" w:hAnsi="Arial"/>
                 <w:b w:val="0"/>
                 <w:i w:val="0"/>
-                <w:smallCaps w:val="1"/>
+                <w:smallCaps w:val="0"/>
                 <w:strike w:val="0"/>
                 <w:color w:val="000000"/>
-                <w:sz w:val="20"/>
-                <w:szCs w:val="20"/>
+                <w:sz w:val="22"/>
+                <w:szCs w:val="22"/>
                 <w:u w:val="none"/>
                 <w:shd w:fill="auto" w:val="clear"/>
                 <w:vertAlign w:val="baseline"/>
                 <w:rtl w:val="0"/>
               </w:rPr>
-              <w:t xml:space="preserve">1.3. Definitions</w:t>
-              <w:br w:type="textWrapping"/>
-              <w:t xml:space="preserve">[Brauchen wir das?]</w:t>
-              <w:tab/>
-              <w:t xml:space="preserve">1</w:t>
-            </w:r>
-          </w:hyperlink>
-          <w:r>
-            <w:rPr>
-              <w:rtl w:val="0"/>
-            </w:rPr>
-          </w:r>
-        </w:p>
-        <w:p>
-          <w:pPr>
-            <w:widowControl w:val="0"/>
-            <w:tabs>
-              <w:tab w:val="right" w:leader="none" w:pos="12000"/>
-            </w:tabs>
-            <w:spacing w:before="60" w:lineRule="auto"/>
-            <w:ind w:left="360" w:firstLine="0"/>
-            <w:rPr>
-              <w:rFonts w:ascii="Arial" w:cs="Arial" w:eastAsia="Arial" w:hAnsi="Arial"/>
-              <w:b w:val="0"/>
-              <w:i w:val="0"/>
-              <w:smallCaps w:val="0"/>
-              <w:strike w:val="0"/>
-              <w:color w:val="000000"/>
-              <w:sz w:val="22"/>
-              <w:szCs w:val="22"/>
-              <w:u w:val="none"/>
-              <w:shd w:fill="auto" w:val="clear"/>
-              <w:vertAlign w:val="baseline"/>
-            </w:rPr>
-          </w:pPr>
-          <w:hyperlink w:anchor="_2et92p0">
-            <w:r>
-              <w:rPr>
-                <w:rFonts w:ascii="Times New Roman" w:cs="Times New Roman" w:eastAsia="Times New Roman" w:hAnsi="Times New Roman"/>
-                <w:b w:val="0"/>
-                <w:i w:val="0"/>
-                <w:smallCaps w:val="1"/>
-                <w:strike w:val="0"/>
-                <w:color w:val="000000"/>
-                <w:sz w:val="20"/>
-                <w:szCs w:val="20"/>
-                <w:u w:val="none"/>
-                <w:shd w:fill="auto" w:val="clear"/>
-                <w:vertAlign w:val="baseline"/>
-                <w:rtl w:val="0"/>
-              </w:rPr>
               <w:t xml:space="preserve">1.4. Operating Conditions</w:t>
-              <w:br w:type="textWrapping"/>
-              <w:t xml:space="preserve">ORGANIZE IT is a multiplatform software, that means that it will be compatible for mobile devices (iOS, Android) and desktop devices (Windows, MacOS (?)).</w:t>
               <w:tab/>
               <w:t xml:space="preserve">1</w:t>
             </w:r>
@@ -1645,202 +1546,6 @@
                 <w:rtl w:val="0"/>
               </w:rPr>
               <w:t xml:space="preserve">1.5. Document Overview</w:t>
-              <w:tab/>
-              <w:t xml:space="preserve">1</w:t>
-            </w:r>
-          </w:hyperlink>
-          <w:r>
-            <w:rPr>
-              <w:rtl w:val="0"/>
-            </w:rPr>
-          </w:r>
-        </w:p>
-        <w:p>
-          <w:pPr>
-            <w:widowControl w:val="0"/>
-            <w:tabs>
-              <w:tab w:val="right" w:leader="none" w:pos="12000"/>
-            </w:tabs>
-            <w:spacing w:before="60" w:lineRule="auto"/>
-            <w:ind w:left="360" w:firstLine="0"/>
-            <w:rPr>
-              <w:rFonts w:ascii="Arial" w:cs="Arial" w:eastAsia="Arial" w:hAnsi="Arial"/>
-              <w:b w:val="0"/>
-              <w:i w:val="0"/>
-              <w:smallCaps w:val="0"/>
-              <w:strike w:val="0"/>
-              <w:color w:val="000000"/>
-              <w:sz w:val="22"/>
-              <w:szCs w:val="22"/>
-              <w:u w:val="none"/>
-              <w:shd w:fill="auto" w:val="clear"/>
-              <w:vertAlign w:val="baseline"/>
-            </w:rPr>
-          </w:pPr>
-          <w:hyperlink w:anchor="_en37qab7p7d2">
-            <w:r>
-              <w:rPr>
-                <w:rFonts w:ascii="Arial" w:cs="Arial" w:eastAsia="Arial" w:hAnsi="Arial"/>
-                <w:b w:val="0"/>
-                <w:i w:val="0"/>
-                <w:smallCaps w:val="0"/>
-                <w:strike w:val="0"/>
-                <w:color w:val="000000"/>
-                <w:sz w:val="22"/>
-                <w:szCs w:val="22"/>
-                <w:u w:val="none"/>
-                <w:shd w:fill="auto" w:val="clear"/>
-                <w:vertAlign w:val="baseline"/>
-                <w:rtl w:val="0"/>
-              </w:rPr>
-              <w:t xml:space="preserve">This High Level Document contains following subjects:</w:t>
-              <w:tab/>
-              <w:t xml:space="preserve">1</w:t>
-            </w:r>
-          </w:hyperlink>
-          <w:r>
-            <w:rPr>
-              <w:rtl w:val="0"/>
-            </w:rPr>
-          </w:r>
-        </w:p>
-        <w:p>
-          <w:pPr>
-            <w:widowControl w:val="0"/>
-            <w:tabs>
-              <w:tab w:val="right" w:leader="none" w:pos="12000"/>
-            </w:tabs>
-            <w:spacing w:before="60" w:lineRule="auto"/>
-            <w:ind w:left="360" w:firstLine="0"/>
-            <w:rPr>
-              <w:rFonts w:ascii="Arial" w:cs="Arial" w:eastAsia="Arial" w:hAnsi="Arial"/>
-              <w:b w:val="0"/>
-              <w:i w:val="0"/>
-              <w:smallCaps w:val="0"/>
-              <w:strike w:val="0"/>
-              <w:color w:val="000000"/>
-              <w:sz w:val="22"/>
-              <w:szCs w:val="22"/>
-              <w:u w:val="none"/>
-              <w:shd w:fill="auto" w:val="clear"/>
-              <w:vertAlign w:val="baseline"/>
-            </w:rPr>
-          </w:pPr>
-          <w:hyperlink w:anchor="_hn05x5qrewce">
-            <w:r>
-              <w:rPr>
-                <w:rFonts w:ascii="Arial" w:cs="Arial" w:eastAsia="Arial" w:hAnsi="Arial"/>
-                <w:b w:val="0"/>
-                <w:i w:val="0"/>
-                <w:smallCaps w:val="0"/>
-                <w:strike w:val="0"/>
-                <w:color w:val="000000"/>
-                <w:sz w:val="22"/>
-                <w:szCs w:val="22"/>
-                <w:u w:val="none"/>
-                <w:shd w:fill="auto" w:val="clear"/>
-                <w:vertAlign w:val="baseline"/>
-                <w:rtl w:val="0"/>
-              </w:rPr>
-              <w:t xml:space="preserve">● Introduction including the purpose of ORGANIZE IT and a short summary of the system</w:t>
-              <w:tab/>
-              <w:t xml:space="preserve">1</w:t>
-            </w:r>
-          </w:hyperlink>
-          <w:r>
-            <w:rPr>
-              <w:rtl w:val="0"/>
-            </w:rPr>
-          </w:r>
-        </w:p>
-        <w:p>
-          <w:pPr>
-            <w:widowControl w:val="0"/>
-            <w:tabs>
-              <w:tab w:val="right" w:leader="none" w:pos="12000"/>
-            </w:tabs>
-            <w:spacing w:before="60" w:lineRule="auto"/>
-            <w:ind w:left="360" w:firstLine="0"/>
-            <w:rPr>
-              <w:rFonts w:ascii="Arial" w:cs="Arial" w:eastAsia="Arial" w:hAnsi="Arial"/>
-              <w:b w:val="0"/>
-              <w:i w:val="0"/>
-              <w:smallCaps w:val="0"/>
-              <w:strike w:val="0"/>
-              <w:color w:val="000000"/>
-              <w:sz w:val="22"/>
-              <w:szCs w:val="22"/>
-              <w:u w:val="none"/>
-              <w:shd w:fill="auto" w:val="clear"/>
-              <w:vertAlign w:val="baseline"/>
-            </w:rPr>
-          </w:pPr>
-          <w:hyperlink w:anchor="_xgc3gim1v2w4">
-            <w:r>
-              <w:rPr>
-                <w:rFonts w:ascii="Arial" w:cs="Arial" w:eastAsia="Arial" w:hAnsi="Arial"/>
-                <w:b w:val="0"/>
-                <w:i w:val="0"/>
-                <w:smallCaps w:val="0"/>
-                <w:strike w:val="0"/>
-                <w:color w:val="000000"/>
-                <w:sz w:val="22"/>
-                <w:szCs w:val="22"/>
-                <w:u w:val="none"/>
-                <w:shd w:fill="auto" w:val="clear"/>
-                <w:vertAlign w:val="baseline"/>
-                <w:rtl w:val="0"/>
-              </w:rPr>
-              <w:t xml:space="preserve">● An overview of various components with their role and functionality</w:t>
-              <w:tab/>
-              <w:t xml:space="preserve">1</w:t>
-            </w:r>
-          </w:hyperlink>
-          <w:r>
-            <w:rPr>
-              <w:rtl w:val="0"/>
-            </w:rPr>
-          </w:r>
-        </w:p>
-        <w:p>
-          <w:pPr>
-            <w:widowControl w:val="0"/>
-            <w:tabs>
-              <w:tab w:val="right" w:leader="none" w:pos="12000"/>
-            </w:tabs>
-            <w:spacing w:before="60" w:lineRule="auto"/>
-            <w:ind w:left="360" w:firstLine="0"/>
-            <w:rPr>
-              <w:rFonts w:ascii="Arial" w:cs="Arial" w:eastAsia="Arial" w:hAnsi="Arial"/>
-              <w:b w:val="0"/>
-              <w:i w:val="0"/>
-              <w:smallCaps w:val="0"/>
-              <w:strike w:val="0"/>
-              <w:color w:val="000000"/>
-              <w:sz w:val="22"/>
-              <w:szCs w:val="22"/>
-              <w:u w:val="none"/>
-              <w:shd w:fill="auto" w:val="clear"/>
-              <w:vertAlign w:val="baseline"/>
-            </w:rPr>
-          </w:pPr>
-          <w:hyperlink w:anchor="_26z6cfoufj2a">
-            <w:r>
-              <w:rPr>
-                <w:rFonts w:ascii="Arial" w:cs="Arial" w:eastAsia="Arial" w:hAnsi="Arial"/>
-                <w:b w:val="0"/>
-                <w:i w:val="0"/>
-                <w:smallCaps w:val="0"/>
-                <w:strike w:val="0"/>
-                <w:color w:val="000000"/>
-                <w:sz w:val="22"/>
-                <w:szCs w:val="22"/>
-                <w:u w:val="none"/>
-                <w:shd w:fill="auto" w:val="clear"/>
-                <w:vertAlign w:val="baseline"/>
-                <w:rtl w:val="0"/>
-              </w:rPr>
-              <w:t xml:space="preserve">● A class diagram, an activity diagram and a sequence diagram</w:t>
               <w:tab/>
               <w:t xml:space="preserve">1</w:t>
             </w:r>
@@ -1939,7 +1644,7 @@
               </w:rPr>
               <w:t xml:space="preserve">2.1. Role of Server(?) in the Overall System</w:t>
               <w:tab/>
-              <w:t xml:space="preserve">2</w:t>
+              <w:t xml:space="preserve">1</w:t>
             </w:r>
           </w:hyperlink>
           <w:r>
@@ -1988,7 +1693,7 @@
               </w:rPr>
               <w:t xml:space="preserve">2.2. Functionality</w:t>
               <w:tab/>
-              <w:t xml:space="preserve">2</w:t>
+              <w:t xml:space="preserve">1</w:t>
             </w:r>
           </w:hyperlink>
           <w:r>
@@ -2067,25 +1772,23 @@
               <w:vertAlign w:val="baseline"/>
             </w:rPr>
           </w:pPr>
-          <w:hyperlink w:anchor="_17dp8vu">
+          <w:hyperlink w:anchor="_eaeqn1gp3lq">
             <w:r>
               <w:rPr>
-                <w:rFonts w:ascii="Times New Roman" w:cs="Times New Roman" w:eastAsia="Times New Roman" w:hAnsi="Times New Roman"/>
+                <w:rFonts w:ascii="Arial" w:cs="Arial" w:eastAsia="Arial" w:hAnsi="Arial"/>
                 <w:b w:val="0"/>
                 <w:i w:val="0"/>
-                <w:smallCaps w:val="1"/>
+                <w:smallCaps w:val="0"/>
                 <w:strike w:val="0"/>
                 <w:color w:val="000000"/>
-                <w:sz w:val="20"/>
-                <w:szCs w:val="20"/>
+                <w:sz w:val="22"/>
+                <w:szCs w:val="22"/>
                 <w:u w:val="none"/>
                 <w:shd w:fill="auto" w:val="clear"/>
                 <w:vertAlign w:val="baseline"/>
                 <w:rtl w:val="0"/>
               </w:rPr>
               <w:t xml:space="preserve">3.1. Architecture</w:t>
-              <w:br w:type="textWrapping"/>
-              <w:t xml:space="preserve">Server: HTML stateless API oder WebSocket?</w:t>
               <w:tab/>
               <w:t xml:space="preserve">2</w:t>
             </w:r>
@@ -2413,27 +2116,23 @@
     </w:p>
     <w:p>
       <w:pPr>
-        <w:pStyle w:val="Heading2"/>
-        <w:rPr>
-          <w:rFonts w:ascii="Times New Roman" w:cs="Times New Roman" w:eastAsia="Times New Roman" w:hAnsi="Times New Roman"/>
-        </w:rPr>
-      </w:pPr>
-      <w:bookmarkStart w:colFirst="0" w:colLast="0" w:name="_vkpvnbtch9zl" w:id="2"/>
-      <w:bookmarkEnd w:id="2"/>
-      <w:r>
-        <w:rPr>
-          <w:rFonts w:ascii="Times New Roman" w:cs="Times New Roman" w:eastAsia="Times New Roman" w:hAnsi="Times New Roman"/>
-          <w:i w:val="0"/>
+        <w:rPr>
+          <w:sz w:val="24"/>
+          <w:szCs w:val="24"/>
+        </w:rPr>
+      </w:pPr>
+      <w:r>
+        <w:rPr>
+          <w:sz w:val="24"/>
+          <w:szCs w:val="24"/>
           <w:rtl w:val="0"/>
         </w:rPr>
         <w:t xml:space="preserve">The purpose of "ORGANIZE IT" is to have a multiplatform software designed to streamline task management in today's dynamic digital landscape. With the uprising in remote work and the need for seamless multi- and inter-platform communication, “ORGANIZE IT” addresses the challenges of staying organized and synchronized across various engagements.</w:t>
         <w:br w:type="textWrapping"/>
-        <w:t xml:space="preserve"> Its primary goal is to enhance productivity by providing a unified hub where tasks and notes can be managed, shared and synchronized effortlessly among multiple parties.</w:t>
-      </w:r>
-      <w:r>
-        <w:rPr>
-          <w:rtl w:val="0"/>
-        </w:rPr>
+        <w:t xml:space="preserve">Its primary goal is to enhance productivity by providing a unified hub where tasks and notes can be managed, shared and synchronized effortlessly among multiple parties. </w:t>
+        <w:br w:type="textWrapping"/>
+        <w:br w:type="textWrapping"/>
+        <w:t xml:space="preserve">[Von Ariks SRS introduction übernommen und gekürzt]</w:t>
       </w:r>
     </w:p>
     <w:p>
@@ -2446,37 +2145,97 @@
         <w:ind w:left="0" w:firstLine="0"/>
         <w:rPr/>
       </w:pPr>
-      <w:bookmarkStart w:colFirst="0" w:colLast="0" w:name="_1fob9te" w:id="3"/>
+      <w:bookmarkStart w:colFirst="0" w:colLast="0" w:name="_1fob9te" w:id="2"/>
+      <w:bookmarkEnd w:id="2"/>
+      <w:r>
+        <w:rPr>
+          <w:rtl w:val="0"/>
+        </w:rPr>
+        <w:t xml:space="preserve">System Overview</w:t>
+      </w:r>
+    </w:p>
+    <w:p>
+      <w:pPr>
+        <w:rPr>
+          <w:sz w:val="24"/>
+          <w:szCs w:val="24"/>
+        </w:rPr>
+      </w:pPr>
+      <w:r>
+        <w:rPr>
+          <w:sz w:val="24"/>
+          <w:szCs w:val="24"/>
+          <w:rtl w:val="0"/>
+        </w:rPr>
+        <w:t xml:space="preserve">The two main components of ORGANIZE IT will be the front- and backend. [Backend noch fraglich wie]</w:t>
+      </w:r>
+    </w:p>
+    <w:p>
+      <w:pPr>
+        <w:pStyle w:val="Heading2"/>
+        <w:numPr>
+          <w:ilvl w:val="1"/>
+          <w:numId w:val="2"/>
+        </w:numPr>
+        <w:rPr/>
+      </w:pPr>
+      <w:bookmarkStart w:colFirst="0" w:colLast="0" w:name="_uuv893xcblxc" w:id="3"/>
       <w:bookmarkEnd w:id="3"/>
       <w:r>
         <w:rPr>
           <w:rtl w:val="0"/>
         </w:rPr>
-        <w:t xml:space="preserve">System Overview</w:t>
+        <w:t xml:space="preserve">Definitions</w:t>
+      </w:r>
+    </w:p>
+    <w:p>
+      <w:pPr>
+        <w:rPr>
+          <w:sz w:val="24"/>
+          <w:szCs w:val="24"/>
+        </w:rPr>
+      </w:pPr>
+      <w:r>
+        <w:rPr>
+          <w:sz w:val="24"/>
+          <w:szCs w:val="24"/>
+          <w:rtl w:val="0"/>
+        </w:rPr>
+        <w:t xml:space="preserve">[Brauchen wir das?]</w:t>
       </w:r>
     </w:p>
     <w:p>
       <w:pPr>
         <w:pStyle w:val="Heading2"/>
-        <w:rPr>
-          <w:rFonts w:ascii="Times New Roman" w:cs="Times New Roman" w:eastAsia="Times New Roman" w:hAnsi="Times New Roman"/>
-          <w:i w:val="0"/>
-        </w:rPr>
-      </w:pPr>
-      <w:bookmarkStart w:colFirst="0" w:colLast="0" w:name="_fevyzfclm3l5" w:id="4"/>
+        <w:numPr>
+          <w:ilvl w:val="1"/>
+          <w:numId w:val="2"/>
+        </w:numPr>
+        <w:rPr/>
+      </w:pPr>
+      <w:bookmarkStart w:colFirst="0" w:colLast="0" w:name="_v32oco50zuht" w:id="4"/>
       <w:bookmarkEnd w:id="4"/>
       <w:r>
         <w:rPr>
-          <w:rFonts w:ascii="Times New Roman" w:cs="Times New Roman" w:eastAsia="Times New Roman" w:hAnsi="Times New Roman"/>
-          <w:i w:val="0"/>
-          <w:rtl w:val="0"/>
-        </w:rPr>
-        <w:t xml:space="preserve">The two main components of ORGANIZE IT will be the front- and backend. [Backend noch fraglich wie]</w:t>
-      </w:r>
-      <w:r>
-        <w:rPr>
-          <w:rtl w:val="0"/>
-        </w:rPr>
+          <w:rtl w:val="0"/>
+        </w:rPr>
+        <w:t xml:space="preserve">Operating Conditions</w:t>
+      </w:r>
+    </w:p>
+    <w:p>
+      <w:pPr>
+        <w:rPr>
+          <w:sz w:val="24"/>
+          <w:szCs w:val="24"/>
+        </w:rPr>
+      </w:pPr>
+      <w:r>
+        <w:rPr>
+          <w:sz w:val="24"/>
+          <w:szCs w:val="24"/>
+          <w:rtl w:val="0"/>
+        </w:rPr>
+        <w:t xml:space="preserve">ORGANIZE IT is a multiplatform software, that means that it will be compatible for mobile devices (iOS, Android) and desktop devices (Windows, MacOS (?)).</w:t>
       </w:r>
     </w:p>
     <w:p>
@@ -2489,22 +2248,132 @@
         <w:ind w:left="0" w:firstLine="0"/>
         <w:rPr/>
       </w:pPr>
-      <w:bookmarkStart w:colFirst="0" w:colLast="0" w:name="_3znysh7" w:id="5"/>
+      <w:bookmarkStart w:colFirst="0" w:colLast="0" w:name="_tyjcwt" w:id="5"/>
       <w:bookmarkEnd w:id="5"/>
       <w:r>
         <w:rPr>
           <w:rtl w:val="0"/>
         </w:rPr>
-        <w:t xml:space="preserve">Definitions</w:t>
+        <w:t xml:space="preserve">Document Overview</w:t>
+      </w:r>
+    </w:p>
+    <w:p>
+      <w:pPr>
+        <w:ind w:left="720" w:firstLine="0"/>
+        <w:rPr>
+          <w:sz w:val="24"/>
+          <w:szCs w:val="24"/>
+        </w:rPr>
+      </w:pPr>
+      <w:r>
+        <w:rPr>
+          <w:sz w:val="24"/>
+          <w:szCs w:val="24"/>
+          <w:rtl w:val="0"/>
+        </w:rPr>
+        <w:t xml:space="preserve">This High Level Document contains following subjects:</w:t>
+      </w:r>
+    </w:p>
+    <w:p>
+      <w:pPr>
+        <w:numPr>
+          <w:ilvl w:val="0"/>
+          <w:numId w:val="1"/>
+        </w:numPr>
+        <w:ind w:left="720" w:hanging="360"/>
+        <w:rPr>
+          <w:sz w:val="24"/>
+          <w:szCs w:val="24"/>
+        </w:rPr>
+      </w:pPr>
+      <w:r>
+        <w:rPr>
+          <w:sz w:val="24"/>
+          <w:szCs w:val="24"/>
+          <w:rtl w:val="0"/>
+        </w:rPr>
+        <w:t xml:space="preserve">Introduction including the purpose of ORGANIZE IT and a short summary of the system</w:t>
+      </w:r>
+    </w:p>
+    <w:p>
+      <w:pPr>
+        <w:numPr>
+          <w:ilvl w:val="0"/>
+          <w:numId w:val="1"/>
+        </w:numPr>
+        <w:ind w:left="720" w:hanging="360"/>
+        <w:rPr>
+          <w:sz w:val="24"/>
+          <w:szCs w:val="24"/>
+        </w:rPr>
+      </w:pPr>
+      <w:r>
+        <w:rPr>
+          <w:sz w:val="24"/>
+          <w:szCs w:val="24"/>
+          <w:rtl w:val="0"/>
+        </w:rPr>
+        <w:t xml:space="preserve">An overview of various components with their role and functionality</w:t>
+      </w:r>
+    </w:p>
+    <w:p>
+      <w:pPr>
+        <w:numPr>
+          <w:ilvl w:val="0"/>
+          <w:numId w:val="1"/>
+        </w:numPr>
+        <w:ind w:left="720" w:hanging="360"/>
+        <w:rPr/>
+      </w:pPr>
+      <w:r>
+        <w:rPr>
+          <w:sz w:val="24"/>
+          <w:szCs w:val="24"/>
+          <w:rtl w:val="0"/>
+        </w:rPr>
+        <w:t xml:space="preserve">A class diagram, an activity diagram and a sequence diagram</w:t>
+      </w:r>
+      <w:r>
+        <w:rPr>
+          <w:rtl w:val="0"/>
+        </w:rPr>
         <w:br w:type="textWrapping"/>
       </w:r>
-      <w:r>
-        <w:rPr>
-          <w:rFonts w:ascii="Times New Roman" w:cs="Times New Roman" w:eastAsia="Times New Roman" w:hAnsi="Times New Roman"/>
-          <w:i w:val="0"/>
-          <w:rtl w:val="0"/>
-        </w:rPr>
-        <w:t xml:space="preserve">[Brauchen wir das?]</w:t>
+    </w:p>
+    <w:p>
+      <w:pPr>
+        <w:pStyle w:val="Heading1"/>
+        <w:numPr>
+          <w:ilvl w:val="0"/>
+          <w:numId w:val="2"/>
+        </w:numPr>
+        <w:ind w:left="0" w:firstLine="0"/>
+        <w:rPr/>
+      </w:pPr>
+      <w:bookmarkStart w:colFirst="0" w:colLast="0" w:name="_3dy6vkm" w:id="6"/>
+      <w:bookmarkEnd w:id="6"/>
+      <w:r>
+        <w:rPr>
+          <w:i w:val="1"/>
+          <w:rtl w:val="0"/>
+        </w:rPr>
+        <w:t xml:space="preserve">Server </w:t>
+      </w:r>
+      <w:r>
+        <w:rPr>
+          <w:rtl w:val="0"/>
+        </w:rPr>
+        <w:t xml:space="preserve">Overview</w:t>
+      </w:r>
+    </w:p>
+    <w:p>
+      <w:pPr>
+        <w:rPr/>
+      </w:pPr>
+      <w:r>
+        <w:rPr>
+          <w:rtl w:val="0"/>
+        </w:rPr>
       </w:r>
     </w:p>
     <w:p>
@@ -2515,25 +2384,55 @@
           <w:numId w:val="2"/>
         </w:numPr>
         <w:ind w:left="0" w:firstLine="0"/>
-        <w:rPr/>
-      </w:pPr>
-      <w:bookmarkStart w:colFirst="0" w:colLast="0" w:name="_2et92p0" w:id="6"/>
-      <w:bookmarkEnd w:id="6"/>
-      <w:r>
-        <w:rPr>
-          <w:rtl w:val="0"/>
-        </w:rPr>
-        <w:t xml:space="preserve">Operating Conditions</w:t>
-        <w:br w:type="textWrapping"/>
-      </w:r>
-      <w:r>
-        <w:rPr>
-          <w:rFonts w:ascii="Times New Roman" w:cs="Times New Roman" w:eastAsia="Times New Roman" w:hAnsi="Times New Roman"/>
+        <w:rPr>
           <w:i w:val="0"/>
-          <w:rtl w:val="0"/>
-        </w:rPr>
-        <w:t xml:space="preserve">ORGANIZE IT is a multiplatform software, that means that it will be compatible for mobile devices (iOS, Android) and desktop devices (Windows, MacOS (?)).</w:t>
-      </w:r>
+        </w:rPr>
+      </w:pPr>
+      <w:bookmarkStart w:colFirst="0" w:colLast="0" w:name="_1t3h5sf" w:id="7"/>
+      <w:bookmarkEnd w:id="7"/>
+      <w:r>
+        <w:rPr>
+          <w:i w:val="0"/>
+          <w:rtl w:val="0"/>
+        </w:rPr>
+        <w:t xml:space="preserve">Role of </w:t>
+      </w:r>
+      <w:r>
+        <w:rPr>
+          <w:rtl w:val="0"/>
+        </w:rPr>
+        <w:t xml:space="preserve">Server(?) </w:t>
+      </w:r>
+      <w:r>
+        <w:rPr>
+          <w:i w:val="0"/>
+          <w:rtl w:val="0"/>
+        </w:rPr>
+        <w:t xml:space="preserve">in the Overall System</w:t>
+      </w:r>
+    </w:p>
+    <w:p>
+      <w:pPr>
+        <w:rPr/>
+      </w:pPr>
+      <w:r>
+        <w:rPr>
+          <w:sz w:val="24"/>
+          <w:szCs w:val="24"/>
+          <w:rtl w:val="0"/>
+        </w:rPr>
+        <w:t xml:space="preserve">The Server(?) is used to enable communication and interactive actions for the users. Without a Server(?), ORGANIZE IT would not be synchronizable, meaning that users could not work together. </w:t>
+      </w:r>
+      <w:r>
+        <w:rPr>
+          <w:rtl w:val="0"/>
+        </w:rPr>
+      </w:r>
+    </w:p>
+    <w:p>
+      <w:pPr>
+        <w:rPr/>
+      </w:pPr>
       <w:r>
         <w:rPr>
           <w:rtl w:val="0"/>
@@ -2550,113 +2449,53 @@
         <w:ind w:left="0" w:firstLine="0"/>
         <w:rPr/>
       </w:pPr>
-      <w:bookmarkStart w:colFirst="0" w:colLast="0" w:name="_tyjcwt" w:id="7"/>
-      <w:bookmarkEnd w:id="7"/>
-      <w:r>
-        <w:rPr>
-          <w:rtl w:val="0"/>
-        </w:rPr>
-        <w:t xml:space="preserve">Document Overview</w:t>
-      </w:r>
-    </w:p>
-    <w:p>
-      <w:pPr>
-        <w:pStyle w:val="Heading2"/>
-        <w:ind w:left="720" w:firstLine="0"/>
-        <w:rPr>
-          <w:rFonts w:ascii="Times New Roman" w:cs="Times New Roman" w:eastAsia="Times New Roman" w:hAnsi="Times New Roman"/>
-          <w:i w:val="0"/>
-        </w:rPr>
-      </w:pPr>
-      <w:bookmarkStart w:colFirst="0" w:colLast="0" w:name="_en37qab7p7d2" w:id="8"/>
+      <w:bookmarkStart w:colFirst="0" w:colLast="0" w:name="_4d34og8" w:id="8"/>
       <w:bookmarkEnd w:id="8"/>
       <w:r>
         <w:rPr>
-          <w:rFonts w:ascii="Times New Roman" w:cs="Times New Roman" w:eastAsia="Times New Roman" w:hAnsi="Times New Roman"/>
-          <w:i w:val="0"/>
-          <w:rtl w:val="0"/>
-        </w:rPr>
-        <w:t xml:space="preserve">This High Level Document contains following subjects:</w:t>
-      </w:r>
-    </w:p>
-    <w:p>
-      <w:pPr>
-        <w:pStyle w:val="Heading2"/>
-        <w:numPr>
-          <w:ilvl w:val="0"/>
-          <w:numId w:val="1"/>
-        </w:numPr>
-        <w:spacing w:after="0" w:afterAutospacing="0"/>
-        <w:ind w:left="720" w:hanging="360"/>
-        <w:rPr>
-          <w:rFonts w:ascii="Times New Roman" w:cs="Times New Roman" w:eastAsia="Times New Roman" w:hAnsi="Times New Roman"/>
-          <w:i w:val="0"/>
-          <w:u w:val="none"/>
-        </w:rPr>
-      </w:pPr>
-      <w:bookmarkStart w:colFirst="0" w:colLast="0" w:name="_hn05x5qrewce" w:id="9"/>
-      <w:bookmarkEnd w:id="9"/>
-      <w:r>
-        <w:rPr>
-          <w:rFonts w:ascii="Times New Roman" w:cs="Times New Roman" w:eastAsia="Times New Roman" w:hAnsi="Times New Roman"/>
-          <w:i w:val="0"/>
-          <w:rtl w:val="0"/>
-        </w:rPr>
-        <w:t xml:space="preserve">Introduction including the purpose of ORGANIZE IT and a short summary of the system</w:t>
-      </w:r>
-    </w:p>
-    <w:p>
-      <w:pPr>
-        <w:pStyle w:val="Heading2"/>
-        <w:numPr>
-          <w:ilvl w:val="0"/>
-          <w:numId w:val="1"/>
-        </w:numPr>
-        <w:spacing w:after="0" w:afterAutospacing="0" w:before="0" w:beforeAutospacing="0"/>
-        <w:ind w:left="720" w:hanging="360"/>
-        <w:rPr>
-          <w:rFonts w:ascii="Times New Roman" w:cs="Times New Roman" w:eastAsia="Times New Roman" w:hAnsi="Times New Roman"/>
-          <w:i w:val="0"/>
-          <w:u w:val="none"/>
-        </w:rPr>
-      </w:pPr>
-      <w:bookmarkStart w:colFirst="0" w:colLast="0" w:name="_xgc3gim1v2w4" w:id="10"/>
-      <w:bookmarkEnd w:id="10"/>
-      <w:r>
-        <w:rPr>
-          <w:rFonts w:ascii="Times New Roman" w:cs="Times New Roman" w:eastAsia="Times New Roman" w:hAnsi="Times New Roman"/>
-          <w:i w:val="0"/>
-          <w:rtl w:val="0"/>
-        </w:rPr>
-        <w:t xml:space="preserve">An overview of various components with their role and functionality</w:t>
-      </w:r>
-    </w:p>
-    <w:p>
-      <w:pPr>
-        <w:pStyle w:val="Heading2"/>
-        <w:numPr>
-          <w:ilvl w:val="0"/>
-          <w:numId w:val="1"/>
-        </w:numPr>
-        <w:spacing w:before="0" w:beforeAutospacing="0"/>
-        <w:ind w:left="720" w:hanging="360"/>
-        <w:rPr>
-          <w:rFonts w:ascii="Times New Roman" w:cs="Times New Roman" w:eastAsia="Times New Roman" w:hAnsi="Times New Roman"/>
-          <w:i w:val="0"/>
-          <w:u w:val="none"/>
-        </w:rPr>
-      </w:pPr>
-      <w:bookmarkStart w:colFirst="0" w:colLast="0" w:name="_26z6cfoufj2a" w:id="11"/>
-      <w:bookmarkEnd w:id="11"/>
-      <w:r>
-        <w:rPr>
-          <w:rFonts w:ascii="Times New Roman" w:cs="Times New Roman" w:eastAsia="Times New Roman" w:hAnsi="Times New Roman"/>
-          <w:i w:val="0"/>
-          <w:rtl w:val="0"/>
-        </w:rPr>
-        <w:t xml:space="preserve">A class diagram, an activity diagram and a sequence diagram</w:t>
-        <w:br w:type="textWrapping"/>
-      </w:r>
+          <w:rtl w:val="0"/>
+        </w:rPr>
+        <w:t xml:space="preserve">Functionality</w:t>
+      </w:r>
+    </w:p>
+    <w:p>
+      <w:pPr>
+        <w:rPr>
+          <w:sz w:val="24"/>
+          <w:szCs w:val="24"/>
+        </w:rPr>
+      </w:pPr>
+      <w:r>
+        <w:rPr>
+          <w:sz w:val="24"/>
+          <w:szCs w:val="24"/>
+          <w:rtl w:val="0"/>
+        </w:rPr>
+        <w:t xml:space="preserve">[Recherche notwendig was wir letztendlich als “Server” benutzen]</w:t>
+      </w:r>
+      <w:r>
+        <w:rPr>
+          <w:rtl w:val="0"/>
+        </w:rPr>
+      </w:r>
+    </w:p>
+    <w:p>
+      <w:pPr>
+        <w:rPr>
+          <w:sz w:val="24"/>
+          <w:szCs w:val="24"/>
+        </w:rPr>
+      </w:pPr>
+      <w:r>
+        <w:rPr>
+          <w:rtl w:val="0"/>
+        </w:rPr>
+      </w:r>
+    </w:p>
+    <w:p>
+      <w:pPr>
+        <w:rPr/>
+      </w:pPr>
       <w:r>
         <w:rPr>
           <w:rtl w:val="0"/>
@@ -2673,30 +2512,47 @@
         <w:ind w:left="0" w:firstLine="0"/>
         <w:rPr/>
       </w:pPr>
-      <w:bookmarkStart w:colFirst="0" w:colLast="0" w:name="_3dy6vkm" w:id="12"/>
-      <w:bookmarkEnd w:id="12"/>
-      <w:r>
-        <w:rPr>
-          <w:i w:val="1"/>
-          <w:rtl w:val="0"/>
-        </w:rPr>
-        <w:t xml:space="preserve">Server </w:t>
-      </w:r>
-      <w:r>
-        <w:rPr>
-          <w:rtl w:val="0"/>
-        </w:rPr>
-        <w:t xml:space="preserve">Overview</w:t>
-      </w:r>
-    </w:p>
-    <w:p>
-      <w:pPr>
-        <w:rPr/>
-      </w:pPr>
-      <w:r>
-        <w:rPr>
-          <w:rtl w:val="0"/>
-        </w:rPr>
+      <w:bookmarkStart w:colFirst="0" w:colLast="0" w:name="_2s8eyo1" w:id="9"/>
+      <w:bookmarkEnd w:id="9"/>
+      <w:r>
+        <w:rPr>
+          <w:rtl w:val="0"/>
+        </w:rPr>
+        <w:t xml:space="preserve">Detailed Design</w:t>
+      </w:r>
+    </w:p>
+    <w:p>
+      <w:pPr>
+        <w:pStyle w:val="Heading2"/>
+        <w:numPr>
+          <w:ilvl w:val="1"/>
+          <w:numId w:val="2"/>
+        </w:numPr>
+        <w:rPr/>
+      </w:pPr>
+      <w:bookmarkStart w:colFirst="0" w:colLast="0" w:name="_eaeqn1gp3lq" w:id="10"/>
+      <w:bookmarkEnd w:id="10"/>
+      <w:r>
+        <w:rPr>
+          <w:rtl w:val="0"/>
+        </w:rPr>
+        <w:t xml:space="preserve">Architecture</w:t>
+      </w:r>
+    </w:p>
+    <w:p>
+      <w:pPr>
+        <w:rPr>
+          <w:sz w:val="24"/>
+          <w:szCs w:val="24"/>
+        </w:rPr>
+      </w:pPr>
+      <w:r>
+        <w:rPr>
+          <w:sz w:val="24"/>
+          <w:szCs w:val="24"/>
+          <w:rtl w:val="0"/>
+        </w:rPr>
+        <w:t xml:space="preserve">Server: HTML stateless API oder WebSocket?</w:t>
       </w:r>
     </w:p>
     <w:p>
@@ -2707,107 +2563,77 @@
           <w:numId w:val="2"/>
         </w:numPr>
         <w:ind w:left="0" w:firstLine="0"/>
-        <w:rPr>
-          <w:i w:val="0"/>
-        </w:rPr>
-      </w:pPr>
-      <w:bookmarkStart w:colFirst="0" w:colLast="0" w:name="_1t3h5sf" w:id="13"/>
-      <w:bookmarkEnd w:id="13"/>
-      <w:r>
-        <w:rPr>
-          <w:i w:val="0"/>
-          <w:rtl w:val="0"/>
-        </w:rPr>
-        <w:t xml:space="preserve">Role of </w:t>
-      </w:r>
-      <w:r>
-        <w:rPr>
-          <w:rtl w:val="0"/>
-        </w:rPr>
-        <w:t xml:space="preserve">Server(?) </w:t>
-      </w:r>
-      <w:r>
-        <w:rPr>
-          <w:i w:val="0"/>
-          <w:rtl w:val="0"/>
-        </w:rPr>
-        <w:t xml:space="preserve">in the Overall System</w:t>
-      </w:r>
-    </w:p>
-    <w:p>
-      <w:pPr>
-        <w:rPr/>
-      </w:pPr>
-      <w:r>
-        <w:rPr>
-          <w:sz w:val="24"/>
-          <w:szCs w:val="24"/>
-          <w:rtl w:val="0"/>
-        </w:rPr>
-        <w:t xml:space="preserve">The Server(?) is used to enable communication and interactive actions for the users. Without a Server(?), ORGANIZE IT would not be synchronizable, meaning that users could not work together. </w:t>
-      </w:r>
-      <w:r>
-        <w:rPr>
-          <w:rtl w:val="0"/>
-        </w:rPr>
-      </w:r>
-    </w:p>
-    <w:p>
-      <w:pPr>
-        <w:rPr/>
-      </w:pPr>
-      <w:r>
-        <w:rPr>
-          <w:rtl w:val="0"/>
-        </w:rPr>
-      </w:r>
-    </w:p>
-    <w:p>
-      <w:pPr>
-        <w:pStyle w:val="Heading2"/>
+        <w:rPr/>
+      </w:pPr>
+      <w:bookmarkStart w:colFirst="0" w:colLast="0" w:name="_3rdcrjn" w:id="11"/>
+      <w:bookmarkEnd w:id="11"/>
+      <w:r>
+        <w:rPr>
+          <w:rtl w:val="0"/>
+        </w:rPr>
+        <w:t xml:space="preserve">UML Diagrams</w:t>
+      </w:r>
+    </w:p>
+    <w:p>
+      <w:pPr>
+        <w:pStyle w:val="Heading3"/>
         <w:numPr>
-          <w:ilvl w:val="1"/>
+          <w:ilvl w:val="2"/>
           <w:numId w:val="2"/>
         </w:numPr>
         <w:ind w:left="0" w:firstLine="0"/>
         <w:rPr/>
       </w:pPr>
-      <w:bookmarkStart w:colFirst="0" w:colLast="0" w:name="_4d34og8" w:id="14"/>
+      <w:bookmarkStart w:colFirst="0" w:colLast="0" w:name="_26in1rg" w:id="12"/>
+      <w:bookmarkEnd w:id="12"/>
+      <w:r>
+        <w:rPr>
+          <w:rtl w:val="0"/>
+        </w:rPr>
+        <w:t xml:space="preserve">Class Diagram</w:t>
+      </w:r>
+    </w:p>
+    <w:p>
+      <w:pPr>
+        <w:pStyle w:val="Heading3"/>
+        <w:numPr>
+          <w:ilvl w:val="2"/>
+          <w:numId w:val="2"/>
+        </w:numPr>
+        <w:ind w:left="0" w:firstLine="0"/>
+        <w:rPr/>
+      </w:pPr>
+      <w:bookmarkStart w:colFirst="0" w:colLast="0" w:name="_lnxbz9" w:id="13"/>
+      <w:bookmarkEnd w:id="13"/>
+      <w:r>
+        <w:rPr>
+          <w:rtl w:val="0"/>
+        </w:rPr>
+        <w:t xml:space="preserve">Activity Diagram</w:t>
+      </w:r>
+    </w:p>
+    <w:p>
+      <w:pPr>
+        <w:pStyle w:val="Heading3"/>
+        <w:numPr>
+          <w:ilvl w:val="2"/>
+          <w:numId w:val="2"/>
+        </w:numPr>
+        <w:ind w:left="0" w:firstLine="0"/>
+        <w:rPr/>
+      </w:pPr>
+      <w:bookmarkStart w:colFirst="0" w:colLast="0" w:name="_35nkun2" w:id="14"/>
       <w:bookmarkEnd w:id="14"/>
       <w:r>
         <w:rPr>
           <w:rtl w:val="0"/>
         </w:rPr>
-        <w:t xml:space="preserve">Functionality</w:t>
-      </w:r>
-    </w:p>
-    <w:p>
-      <w:pPr>
-        <w:rPr>
-          <w:sz w:val="24"/>
-          <w:szCs w:val="24"/>
-        </w:rPr>
-      </w:pPr>
-      <w:r>
-        <w:rPr>
-          <w:sz w:val="24"/>
-          <w:szCs w:val="24"/>
-          <w:rtl w:val="0"/>
-        </w:rPr>
-        <w:t xml:space="preserve">[Recherche notwendig was wir letztendlich als “Server” benutzen]</w:t>
-      </w:r>
-      <w:r>
-        <w:rPr>
-          <w:rtl w:val="0"/>
-        </w:rPr>
-      </w:r>
-    </w:p>
-    <w:p>
-      <w:pPr>
-        <w:rPr>
-          <w:sz w:val="24"/>
-          <w:szCs w:val="24"/>
-        </w:rPr>
+        <w:t xml:space="preserve">Sequence Diagram</w:t>
+      </w:r>
+    </w:p>
+    <w:p>
+      <w:pPr>
+        <w:rPr/>
       </w:pPr>
       <w:r>
         <w:rPr>
@@ -2835,144 +2661,8 @@
         <w:ind w:left="0" w:firstLine="0"/>
         <w:rPr/>
       </w:pPr>
-      <w:bookmarkStart w:colFirst="0" w:colLast="0" w:name="_2s8eyo1" w:id="15"/>
+      <w:bookmarkStart w:colFirst="0" w:colLast="0" w:name="_1ksv4uv" w:id="15"/>
       <w:bookmarkEnd w:id="15"/>
-      <w:r>
-        <w:rPr>
-          <w:rtl w:val="0"/>
-        </w:rPr>
-        <w:t xml:space="preserve">Detailed Design</w:t>
-      </w:r>
-    </w:p>
-    <w:p>
-      <w:pPr>
-        <w:pStyle w:val="Heading2"/>
-        <w:numPr>
-          <w:ilvl w:val="1"/>
-          <w:numId w:val="2"/>
-        </w:numPr>
-        <w:ind w:left="0" w:firstLine="0"/>
-        <w:rPr/>
-      </w:pPr>
-      <w:bookmarkStart w:colFirst="0" w:colLast="0" w:name="_17dp8vu" w:id="16"/>
-      <w:bookmarkEnd w:id="16"/>
-      <w:r>
-        <w:rPr>
-          <w:rtl w:val="0"/>
-        </w:rPr>
-        <w:t xml:space="preserve">Architecture</w:t>
-        <w:br w:type="textWrapping"/>
-        <w:t xml:space="preserve">Server: HTML stateless API oder WebSocket?</w:t>
-      </w:r>
-    </w:p>
-    <w:p>
-      <w:pPr>
-        <w:pStyle w:val="Heading2"/>
-        <w:numPr>
-          <w:ilvl w:val="1"/>
-          <w:numId w:val="2"/>
-        </w:numPr>
-        <w:ind w:left="0" w:firstLine="0"/>
-        <w:rPr/>
-      </w:pPr>
-      <w:bookmarkStart w:colFirst="0" w:colLast="0" w:name="_3rdcrjn" w:id="17"/>
-      <w:bookmarkEnd w:id="17"/>
-      <w:r>
-        <w:rPr>
-          <w:rtl w:val="0"/>
-        </w:rPr>
-        <w:t xml:space="preserve">UML Diagrams</w:t>
-      </w:r>
-    </w:p>
-    <w:p>
-      <w:pPr>
-        <w:pStyle w:val="Heading3"/>
-        <w:numPr>
-          <w:ilvl w:val="2"/>
-          <w:numId w:val="2"/>
-        </w:numPr>
-        <w:ind w:left="0" w:firstLine="0"/>
-        <w:rPr/>
-      </w:pPr>
-      <w:bookmarkStart w:colFirst="0" w:colLast="0" w:name="_26in1rg" w:id="18"/>
-      <w:bookmarkEnd w:id="18"/>
-      <w:r>
-        <w:rPr>
-          <w:rtl w:val="0"/>
-        </w:rPr>
-        <w:t xml:space="preserve">Class Diagram</w:t>
-      </w:r>
-    </w:p>
-    <w:p>
-      <w:pPr>
-        <w:pStyle w:val="Heading3"/>
-        <w:numPr>
-          <w:ilvl w:val="2"/>
-          <w:numId w:val="2"/>
-        </w:numPr>
-        <w:ind w:left="0" w:firstLine="0"/>
-        <w:rPr/>
-      </w:pPr>
-      <w:bookmarkStart w:colFirst="0" w:colLast="0" w:name="_lnxbz9" w:id="19"/>
-      <w:bookmarkEnd w:id="19"/>
-      <w:r>
-        <w:rPr>
-          <w:rtl w:val="0"/>
-        </w:rPr>
-        <w:t xml:space="preserve">Activity Diagram</w:t>
-      </w:r>
-    </w:p>
-    <w:p>
-      <w:pPr>
-        <w:pStyle w:val="Heading3"/>
-        <w:numPr>
-          <w:ilvl w:val="2"/>
-          <w:numId w:val="2"/>
-        </w:numPr>
-        <w:ind w:left="0" w:firstLine="0"/>
-        <w:rPr/>
-      </w:pPr>
-      <w:bookmarkStart w:colFirst="0" w:colLast="0" w:name="_35nkun2" w:id="20"/>
-      <w:bookmarkEnd w:id="20"/>
-      <w:r>
-        <w:rPr>
-          <w:rtl w:val="0"/>
-        </w:rPr>
-        <w:t xml:space="preserve">Sequence Diagram</w:t>
-      </w:r>
-    </w:p>
-    <w:p>
-      <w:pPr>
-        <w:rPr/>
-      </w:pPr>
-      <w:r>
-        <w:rPr>
-          <w:rtl w:val="0"/>
-        </w:rPr>
-      </w:r>
-    </w:p>
-    <w:p>
-      <w:pPr>
-        <w:rPr/>
-      </w:pPr>
-      <w:r>
-        <w:rPr>
-          <w:rtl w:val="0"/>
-        </w:rPr>
-      </w:r>
-    </w:p>
-    <w:p>
-      <w:pPr>
-        <w:pStyle w:val="Heading1"/>
-        <w:numPr>
-          <w:ilvl w:val="0"/>
-          <w:numId w:val="2"/>
-        </w:numPr>
-        <w:ind w:left="0" w:firstLine="0"/>
-        <w:rPr/>
-      </w:pPr>
-      <w:bookmarkStart w:colFirst="0" w:colLast="0" w:name="_1ksv4uv" w:id="21"/>
-      <w:bookmarkEnd w:id="21"/>
       <w:r>
         <w:br w:type="page"/>
       </w:r>

</xml_diff>

<commit_message>
Inserted b95e4fb in HLD
</commit_message>
<xml_diff>
--- a/docs/raw-docs/HLD_Colic_Mezgolits_Nassar_Kofranek.docx
+++ b/docs/raw-docs/HLD_Colic_Mezgolits_Nassar_Kofranek.docx
@@ -269,7 +269,7 @@
           <w:szCs w:val="28"/>
           <w:rtl w:val="0"/>
         </w:rPr>
-        <w:t xml:space="preserve">version 1.2</w:t>
+        <w:t xml:space="preserve">version 1.4</w:t>
       </w:r>
     </w:p>
     <w:p>
@@ -590,12 +590,12 @@
           <w:szCs w:val="28"/>
         </w:rPr>
         <w:sectPr>
-          <w:headerReference r:id="rId6" w:type="default"/>
-          <w:headerReference r:id="rId7" w:type="first"/>
-          <w:headerReference r:id="rId8" w:type="even"/>
-          <w:footerReference r:id="rId9" w:type="default"/>
-          <w:footerReference r:id="rId10" w:type="first"/>
-          <w:footerReference r:id="rId11" w:type="even"/>
+          <w:headerReference r:id="rId7" w:type="default"/>
+          <w:headerReference r:id="rId8" w:type="first"/>
+          <w:headerReference r:id="rId9" w:type="even"/>
+          <w:footerReference r:id="rId10" w:type="default"/>
+          <w:footerReference r:id="rId11" w:type="first"/>
+          <w:footerReference r:id="rId12" w:type="even"/>
           <w:pgSz w:h="16838" w:w="11906" w:orient="portrait"/>
           <w:pgMar w:bottom="1134" w:top="1417" w:left="1417" w:right="1417" w:header="708" w:footer="708"/>
           <w:pgNumType w:start="1"/>
@@ -1062,6 +1062,244 @@
           </w:p>
         </w:tc>
       </w:tr>
+      <w:tr>
+        <w:trPr>
+          <w:cantSplit w:val="0"/>
+          <w:tblHeader w:val="0"/>
+        </w:trPr>
+        <w:tc>
+          <w:tcPr/>
+          <w:p>
+            <w:pPr>
+              <w:spacing w:after="60" w:before="60" w:lineRule="auto"/>
+              <w:rPr/>
+            </w:pPr>
+            <w:r>
+              <w:rPr>
+                <w:rtl w:val="0"/>
+              </w:rPr>
+              <w:t xml:space="preserve">1.3</w:t>
+            </w:r>
+          </w:p>
+        </w:tc>
+        <w:tc>
+          <w:tcPr/>
+          <w:p>
+            <w:pPr>
+              <w:spacing w:after="60" w:before="60" w:lineRule="auto"/>
+              <w:rPr/>
+            </w:pPr>
+            <w:r>
+              <w:rPr>
+                <w:rtl w:val="0"/>
+              </w:rPr>
+              <w:t xml:space="preserve">Edited</w:t>
+            </w:r>
+          </w:p>
+        </w:tc>
+        <w:tc>
+          <w:tcPr/>
+          <w:p>
+            <w:pPr>
+              <w:spacing w:after="60" w:before="60" w:lineRule="auto"/>
+              <w:rPr/>
+            </w:pPr>
+            <w:r>
+              <w:rPr>
+                <w:rtl w:val="0"/>
+              </w:rPr>
+              <w:t xml:space="preserve">10.12.2023</w:t>
+            </w:r>
+          </w:p>
+        </w:tc>
+        <w:tc>
+          <w:tcPr/>
+          <w:p>
+            <w:pPr>
+              <w:spacing w:after="60" w:before="60" w:lineRule="auto"/>
+              <w:rPr/>
+            </w:pPr>
+            <w:r>
+              <w:rPr>
+                <w:rtl w:val="0"/>
+              </w:rPr>
+              <w:t xml:space="preserve">Nassar</w:t>
+            </w:r>
+          </w:p>
+        </w:tc>
+        <w:tc>
+          <w:tcPr/>
+          <w:p>
+            <w:pPr>
+              <w:spacing w:after="60" w:before="60" w:lineRule="auto"/>
+              <w:rPr/>
+            </w:pPr>
+            <w:r>
+              <w:rPr>
+                <w:rtl w:val="0"/>
+              </w:rPr>
+              <w:t xml:space="preserve">Activity diagram added</w:t>
+            </w:r>
+          </w:p>
+        </w:tc>
+      </w:tr>
+      <w:tr>
+        <w:trPr>
+          <w:cantSplit w:val="0"/>
+          <w:tblHeader w:val="0"/>
+        </w:trPr>
+        <w:tc>
+          <w:tcPr/>
+          <w:p>
+            <w:pPr>
+              <w:spacing w:after="60" w:before="60" w:lineRule="auto"/>
+              <w:rPr/>
+            </w:pPr>
+            <w:r>
+              <w:rPr>
+                <w:rtl w:val="0"/>
+              </w:rPr>
+              <w:t xml:space="preserve">1.4</w:t>
+            </w:r>
+          </w:p>
+        </w:tc>
+        <w:tc>
+          <w:tcPr/>
+          <w:p>
+            <w:pPr>
+              <w:spacing w:after="60" w:before="60" w:lineRule="auto"/>
+              <w:rPr/>
+            </w:pPr>
+            <w:r>
+              <w:rPr>
+                <w:rtl w:val="0"/>
+              </w:rPr>
+              <w:t xml:space="preserve">Edited</w:t>
+            </w:r>
+          </w:p>
+        </w:tc>
+        <w:tc>
+          <w:tcPr/>
+          <w:p>
+            <w:pPr>
+              <w:spacing w:after="60" w:before="60" w:lineRule="auto"/>
+              <w:rPr/>
+            </w:pPr>
+            <w:r>
+              <w:rPr>
+                <w:rtl w:val="0"/>
+              </w:rPr>
+              <w:t xml:space="preserve">12.12.2023</w:t>
+            </w:r>
+          </w:p>
+        </w:tc>
+        <w:tc>
+          <w:tcPr/>
+          <w:p>
+            <w:pPr>
+              <w:spacing w:after="60" w:before="60" w:lineRule="auto"/>
+              <w:rPr/>
+            </w:pPr>
+            <w:r>
+              <w:rPr>
+                <w:rtl w:val="0"/>
+              </w:rPr>
+              <w:t xml:space="preserve">Team</w:t>
+            </w:r>
+          </w:p>
+        </w:tc>
+        <w:tc>
+          <w:tcPr/>
+          <w:p>
+            <w:pPr>
+              <w:spacing w:after="60" w:before="60" w:lineRule="auto"/>
+              <w:rPr/>
+            </w:pPr>
+            <w:r>
+              <w:rPr>
+                <w:rtl w:val="0"/>
+              </w:rPr>
+              <w:t xml:space="preserve">Added all things needed for the presentation</w:t>
+            </w:r>
+          </w:p>
+        </w:tc>
+      </w:tr>
+      <w:tr>
+        <w:trPr>
+          <w:cantSplit w:val="0"/>
+          <w:tblHeader w:val="0"/>
+        </w:trPr>
+        <w:tc>
+          <w:tcPr/>
+          <w:p>
+            <w:pPr>
+              <w:spacing w:after="60" w:before="60" w:lineRule="auto"/>
+              <w:rPr/>
+            </w:pPr>
+            <w:r>
+              <w:rPr>
+                <w:rtl w:val="0"/>
+              </w:rPr>
+            </w:r>
+          </w:p>
+        </w:tc>
+        <w:tc>
+          <w:tcPr/>
+          <w:p>
+            <w:pPr>
+              <w:spacing w:after="60" w:before="60" w:lineRule="auto"/>
+              <w:rPr/>
+            </w:pPr>
+            <w:r>
+              <w:rPr>
+                <w:rtl w:val="0"/>
+              </w:rPr>
+            </w:r>
+          </w:p>
+        </w:tc>
+        <w:tc>
+          <w:tcPr/>
+          <w:p>
+            <w:pPr>
+              <w:spacing w:after="60" w:before="60" w:lineRule="auto"/>
+              <w:rPr/>
+            </w:pPr>
+            <w:r>
+              <w:rPr>
+                <w:rtl w:val="0"/>
+              </w:rPr>
+            </w:r>
+          </w:p>
+        </w:tc>
+        <w:tc>
+          <w:tcPr/>
+          <w:p>
+            <w:pPr>
+              <w:spacing w:after="60" w:before="60" w:lineRule="auto"/>
+              <w:rPr/>
+            </w:pPr>
+            <w:r>
+              <w:rPr>
+                <w:rtl w:val="0"/>
+              </w:rPr>
+            </w:r>
+          </w:p>
+        </w:tc>
+        <w:tc>
+          <w:tcPr/>
+          <w:p>
+            <w:pPr>
+              <w:spacing w:after="60" w:before="60" w:lineRule="auto"/>
+              <w:rPr/>
+            </w:pPr>
+            <w:r>
+              <w:rPr>
+                <w:rtl w:val="0"/>
+              </w:rPr>
+            </w:r>
+          </w:p>
+        </w:tc>
+      </w:tr>
     </w:tbl>
     <w:p>
       <w:pPr>
@@ -1431,7 +1669,7 @@
               <w:vertAlign w:val="baseline"/>
             </w:rPr>
           </w:pPr>
-          <w:hyperlink w:anchor="_uuv893xcblxc">
+          <w:hyperlink w:anchor="_v32oco50zuht">
             <w:r>
               <w:rPr>
                 <w:rFonts w:ascii="Arial" w:cs="Arial" w:eastAsia="Arial" w:hAnsi="Arial"/>
@@ -1447,56 +1685,7 @@
                 <w:vertAlign w:val="baseline"/>
                 <w:rtl w:val="0"/>
               </w:rPr>
-              <w:t xml:space="preserve">1.3. Definitions</w:t>
-              <w:tab/>
-              <w:t xml:space="preserve">1</w:t>
-            </w:r>
-          </w:hyperlink>
-          <w:r>
-            <w:rPr>
-              <w:rtl w:val="0"/>
-            </w:rPr>
-          </w:r>
-        </w:p>
-        <w:p>
-          <w:pPr>
-            <w:widowControl w:val="0"/>
-            <w:tabs>
-              <w:tab w:val="right" w:leader="none" w:pos="12000"/>
-            </w:tabs>
-            <w:spacing w:before="60" w:lineRule="auto"/>
-            <w:ind w:left="360" w:firstLine="0"/>
-            <w:rPr>
-              <w:rFonts w:ascii="Arial" w:cs="Arial" w:eastAsia="Arial" w:hAnsi="Arial"/>
-              <w:b w:val="0"/>
-              <w:i w:val="0"/>
-              <w:smallCaps w:val="0"/>
-              <w:strike w:val="0"/>
-              <w:color w:val="000000"/>
-              <w:sz w:val="22"/>
-              <w:szCs w:val="22"/>
-              <w:u w:val="none"/>
-              <w:shd w:fill="auto" w:val="clear"/>
-              <w:vertAlign w:val="baseline"/>
-            </w:rPr>
-          </w:pPr>
-          <w:hyperlink w:anchor="_v32oco50zuht">
-            <w:r>
-              <w:rPr>
-                <w:rFonts w:ascii="Arial" w:cs="Arial" w:eastAsia="Arial" w:hAnsi="Arial"/>
-                <w:b w:val="0"/>
-                <w:i w:val="0"/>
-                <w:smallCaps w:val="0"/>
-                <w:strike w:val="0"/>
-                <w:color w:val="000000"/>
-                <w:sz w:val="22"/>
-                <w:szCs w:val="22"/>
-                <w:u w:val="none"/>
-                <w:shd w:fill="auto" w:val="clear"/>
-                <w:vertAlign w:val="baseline"/>
-                <w:rtl w:val="0"/>
-              </w:rPr>
-              <w:t xml:space="preserve">1.4. Operating Conditions</w:t>
+              <w:t xml:space="preserve">1.3. Operating Conditions</w:t>
               <w:tab/>
               <w:t xml:space="preserve">1</w:t>
             </w:r>
@@ -1545,7 +1734,7 @@
                 <w:vertAlign w:val="baseline"/>
                 <w:rtl w:val="0"/>
               </w:rPr>
-              <w:t xml:space="preserve">1.5. Document Overview</w:t>
+              <w:t xml:space="preserve">1.4. Document Overview</w:t>
               <w:tab/>
               <w:t xml:space="preserve">1</w:t>
             </w:r>
@@ -1642,7 +1831,7 @@
                 <w:vertAlign w:val="baseline"/>
                 <w:rtl w:val="0"/>
               </w:rPr>
-              <w:t xml:space="preserve">2.1. Role of Server(?) in the Overall System</w:t>
+              <w:t xml:space="preserve">2.1. Role of Server in the Overall System</w:t>
               <w:tab/>
               <w:t xml:space="preserve">1</w:t>
             </w:r>
@@ -1937,7 +2126,7 @@
               </w:rPr>
               <w:t xml:space="preserve">3.2.2. Activity Diagram</w:t>
               <w:tab/>
-              <w:t xml:space="preserve">2</w:t>
+              <w:t xml:space="preserve">3</w:t>
             </w:r>
           </w:hyperlink>
           <w:r>
@@ -1986,55 +2175,7 @@
               </w:rPr>
               <w:t xml:space="preserve">3.2.3. Sequence Diagram</w:t>
               <w:tab/>
-              <w:t xml:space="preserve">2</w:t>
-            </w:r>
-          </w:hyperlink>
-          <w:r>
-            <w:rPr>
-              <w:rtl w:val="0"/>
-            </w:rPr>
-          </w:r>
-        </w:p>
-        <w:p>
-          <w:pPr>
-            <w:widowControl w:val="0"/>
-            <w:tabs>
-              <w:tab w:val="right" w:leader="none" w:pos="12000"/>
-            </w:tabs>
-            <w:spacing w:before="60" w:lineRule="auto"/>
-            <w:rPr>
-              <w:rFonts w:ascii="Arial" w:cs="Arial" w:eastAsia="Arial" w:hAnsi="Arial"/>
-              <w:b w:val="1"/>
-              <w:i w:val="0"/>
-              <w:smallCaps w:val="0"/>
-              <w:strike w:val="0"/>
-              <w:color w:val="000000"/>
-              <w:sz w:val="22"/>
-              <w:szCs w:val="22"/>
-              <w:u w:val="none"/>
-              <w:shd w:fill="auto" w:val="clear"/>
-              <w:vertAlign w:val="baseline"/>
-            </w:rPr>
-          </w:pPr>
-          <w:hyperlink w:anchor="_1ksv4uv">
-            <w:r>
-              <w:rPr>
-                <w:rFonts w:ascii="Times New Roman" w:cs="Times New Roman" w:eastAsia="Times New Roman" w:hAnsi="Times New Roman"/>
-                <w:b w:val="1"/>
-                <w:i w:val="0"/>
-                <w:smallCaps w:val="1"/>
-                <w:strike w:val="0"/>
-                <w:color w:val="000000"/>
-                <w:sz w:val="20"/>
-                <w:szCs w:val="20"/>
-                <w:u w:val="none"/>
-                <w:shd w:fill="auto" w:val="clear"/>
-                <w:vertAlign w:val="baseline"/>
-                <w:rtl w:val="0"/>
-              </w:rPr>
-              <w:t xml:space="preserve">4. Appendix</w:t>
-              <w:tab/>
-              <w:t xml:space="preserve">2</w:t>
+              <w:t xml:space="preserve">4</w:t>
             </w:r>
           </w:hyperlink>
           <w:r>
@@ -2052,8 +2193,8 @@
       <w:pPr>
         <w:rPr/>
         <w:sectPr>
-          <w:headerReference r:id="rId12" w:type="default"/>
-          <w:footerReference r:id="rId13" w:type="default"/>
+          <w:headerReference r:id="rId13" w:type="default"/>
+          <w:footerReference r:id="rId14" w:type="default"/>
           <w:type w:val="nextPage"/>
           <w:pgSz w:h="16838" w:w="11906" w:orient="portrait"/>
           <w:pgMar w:bottom="1134" w:top="1417" w:left="1417" w:right="1417" w:header="708" w:footer="708"/>
@@ -2130,9 +2271,6 @@
         <w:t xml:space="preserve">The purpose of "ORGANIZE IT" is to have a multiplatform software designed to streamline task management in today's dynamic digital landscape. With the uprising in remote work and the need for seamless multi- and inter-platform communication, “ORGANIZE IT” addresses the challenges of staying organized and synchronized across various engagements.</w:t>
         <w:br w:type="textWrapping"/>
         <w:t xml:space="preserve">Its primary goal is to enhance productivity by providing a unified hub where tasks and notes can be managed, shared and synchronized effortlessly among multiple parties. </w:t>
-        <w:br w:type="textWrapping"/>
-        <w:br w:type="textWrapping"/>
-        <w:t xml:space="preserve">[Von Ariks SRS introduction übernommen und gekürzt]</w:t>
       </w:r>
     </w:p>
     <w:p>
@@ -2167,7 +2305,20 @@
           <w:szCs w:val="24"/>
           <w:rtl w:val="0"/>
         </w:rPr>
-        <w:t xml:space="preserve">The two main components of ORGANIZE IT will be the front- and backend. [Backend noch fraglich wie]</w:t>
+        <w:t xml:space="preserve">The three main components of ORGANIZE IT will be the front- and backend and a database. Front- and backend will be done in Kotlin.</w:t>
+      </w:r>
+    </w:p>
+    <w:p>
+      <w:pPr>
+        <w:rPr>
+          <w:sz w:val="24"/>
+          <w:szCs w:val="24"/>
+        </w:rPr>
+      </w:pPr>
+      <w:r>
+        <w:rPr>
+          <w:rtl w:val="0"/>
+        </w:rPr>
       </w:r>
     </w:p>
     <w:p>
@@ -2179,13 +2330,13 @@
         </w:numPr>
         <w:rPr/>
       </w:pPr>
-      <w:bookmarkStart w:colFirst="0" w:colLast="0" w:name="_uuv893xcblxc" w:id="3"/>
+      <w:bookmarkStart w:colFirst="0" w:colLast="0" w:name="_v32oco50zuht" w:id="3"/>
       <w:bookmarkEnd w:id="3"/>
       <w:r>
         <w:rPr>
           <w:rtl w:val="0"/>
         </w:rPr>
-        <w:t xml:space="preserve">Definitions</w:t>
+        <w:t xml:space="preserve">Operating Conditions</w:t>
       </w:r>
     </w:p>
     <w:p>
@@ -2201,25 +2352,7 @@
           <w:szCs w:val="24"/>
           <w:rtl w:val="0"/>
         </w:rPr>
-        <w:t xml:space="preserve">[Brauchen wir das?]</w:t>
-      </w:r>
-    </w:p>
-    <w:p>
-      <w:pPr>
-        <w:pStyle w:val="Heading2"/>
-        <w:numPr>
-          <w:ilvl w:val="1"/>
-          <w:numId w:val="2"/>
-        </w:numPr>
-        <w:rPr/>
-      </w:pPr>
-      <w:bookmarkStart w:colFirst="0" w:colLast="0" w:name="_v32oco50zuht" w:id="4"/>
-      <w:bookmarkEnd w:id="4"/>
-      <w:r>
-        <w:rPr>
-          <w:rtl w:val="0"/>
-        </w:rPr>
-        <w:t xml:space="preserve">Operating Conditions</w:t>
+        <w:t xml:space="preserve">ORGANIZE IT is a multiplatform software, which means that it will be compatible for mobile devices (iOS, Android) and desktop devices (Windows, MacOS, Linux).</w:t>
       </w:r>
     </w:p>
     <w:p>
@@ -2235,7 +2368,40 @@
           <w:szCs w:val="24"/>
           <w:rtl w:val="0"/>
         </w:rPr>
-        <w:t xml:space="preserve">ORGANIZE IT is a multiplatform software, that means that it will be compatible for mobile devices (iOS, Android) and desktop devices (Windows, MacOS (?)).</w:t>
+        <w:t xml:space="preserve">The specific platforms are dependent on the development status of “</w:t>
+      </w:r>
+      <w:hyperlink r:id="rId15">
+        <w:r>
+          <w:rPr>
+            <w:color w:val="1155cc"/>
+            <w:sz w:val="24"/>
+            <w:szCs w:val="24"/>
+            <w:u w:val="single"/>
+            <w:rtl w:val="0"/>
+          </w:rPr>
+          <w:t xml:space="preserve">Kotlin Multiplatform</w:t>
+        </w:r>
+      </w:hyperlink>
+      <w:r>
+        <w:rPr>
+          <w:sz w:val="24"/>
+          <w:szCs w:val="24"/>
+          <w:rtl w:val="0"/>
+        </w:rPr>
+        <w:t xml:space="preserve">”.</w:t>
+      </w:r>
+    </w:p>
+    <w:p>
+      <w:pPr>
+        <w:rPr>
+          <w:sz w:val="24"/>
+          <w:szCs w:val="24"/>
+        </w:rPr>
+      </w:pPr>
+      <w:r>
+        <w:rPr>
+          <w:rtl w:val="0"/>
+        </w:rPr>
       </w:r>
     </w:p>
     <w:p>
@@ -2248,8 +2414,8 @@
         <w:ind w:left="0" w:firstLine="0"/>
         <w:rPr/>
       </w:pPr>
-      <w:bookmarkStart w:colFirst="0" w:colLast="0" w:name="_tyjcwt" w:id="5"/>
-      <w:bookmarkEnd w:id="5"/>
+      <w:bookmarkStart w:colFirst="0" w:colLast="0" w:name="_tyjcwt" w:id="4"/>
+      <w:bookmarkEnd w:id="4"/>
       <w:r>
         <w:rPr>
           <w:rtl w:val="0"/>
@@ -2259,7 +2425,7 @@
     </w:p>
     <w:p>
       <w:pPr>
-        <w:ind w:left="720" w:firstLine="0"/>
+        <w:ind w:left="0" w:firstLine="0"/>
         <w:rPr>
           <w:sz w:val="24"/>
           <w:szCs w:val="24"/>
@@ -2333,11 +2499,16 @@
         </w:rPr>
         <w:t xml:space="preserve">A class diagram, an activity diagram and a sequence diagram</w:t>
       </w:r>
-      <w:r>
-        <w:rPr>
-          <w:rtl w:val="0"/>
-        </w:rPr>
-        <w:br w:type="textWrapping"/>
+    </w:p>
+    <w:p>
+      <w:pPr>
+        <w:ind w:left="0" w:firstLine="0"/>
+        <w:rPr/>
+      </w:pPr>
+      <w:r>
+        <w:rPr>
+          <w:rtl w:val="0"/>
+        </w:rPr>
       </w:r>
     </w:p>
     <w:p>
@@ -2350,8 +2521,8 @@
         <w:ind w:left="0" w:firstLine="0"/>
         <w:rPr/>
       </w:pPr>
-      <w:bookmarkStart w:colFirst="0" w:colLast="0" w:name="_3dy6vkm" w:id="6"/>
-      <w:bookmarkEnd w:id="6"/>
+      <w:bookmarkStart w:colFirst="0" w:colLast="0" w:name="_3dy6vkm" w:id="5"/>
+      <w:bookmarkEnd w:id="5"/>
       <w:r>
         <w:rPr>
           <w:i w:val="1"/>
@@ -2388,8 +2559,8 @@
           <w:i w:val="0"/>
         </w:rPr>
       </w:pPr>
-      <w:bookmarkStart w:colFirst="0" w:colLast="0" w:name="_1t3h5sf" w:id="7"/>
-      <w:bookmarkEnd w:id="7"/>
+      <w:bookmarkStart w:colFirst="0" w:colLast="0" w:name="_1t3h5sf" w:id="6"/>
+      <w:bookmarkEnd w:id="6"/>
       <w:r>
         <w:rPr>
           <w:i w:val="0"/>
@@ -2401,7 +2572,7 @@
         <w:rPr>
           <w:rtl w:val="0"/>
         </w:rPr>
-        <w:t xml:space="preserve">Server(?) </w:t>
+        <w:t xml:space="preserve">Server </w:t>
       </w:r>
       <w:r>
         <w:rPr>
@@ -2421,7 +2592,7 @@
           <w:szCs w:val="24"/>
           <w:rtl w:val="0"/>
         </w:rPr>
-        <w:t xml:space="preserve">The Server(?) is used to enable communication and interactive actions for the users. Without a Server(?), ORGANIZE IT would not be synchronizable, meaning that users could not work together. </w:t>
+        <w:t xml:space="preserve">The Server is used for the communication between the database and the users. Without a Server, ORGANIZE IT would not be synchronizable, meaning that users could not work together. </w:t>
       </w:r>
       <w:r>
         <w:rPr>
@@ -2449,8 +2620,8 @@
         <w:ind w:left="0" w:firstLine="0"/>
         <w:rPr/>
       </w:pPr>
-      <w:bookmarkStart w:colFirst="0" w:colLast="0" w:name="_4d34og8" w:id="8"/>
-      <w:bookmarkEnd w:id="8"/>
+      <w:bookmarkStart w:colFirst="0" w:colLast="0" w:name="_4d34og8" w:id="7"/>
+      <w:bookmarkEnd w:id="7"/>
       <w:r>
         <w:rPr>
           <w:rtl w:val="0"/>
@@ -2512,8 +2683,8 @@
         <w:ind w:left="0" w:firstLine="0"/>
         <w:rPr/>
       </w:pPr>
-      <w:bookmarkStart w:colFirst="0" w:colLast="0" w:name="_2s8eyo1" w:id="9"/>
-      <w:bookmarkEnd w:id="9"/>
+      <w:bookmarkStart w:colFirst="0" w:colLast="0" w:name="_2s8eyo1" w:id="8"/>
+      <w:bookmarkEnd w:id="8"/>
       <w:r>
         <w:rPr>
           <w:rtl w:val="0"/>
@@ -2530,8 +2701,8 @@
         </w:numPr>
         <w:rPr/>
       </w:pPr>
-      <w:bookmarkStart w:colFirst="0" w:colLast="0" w:name="_eaeqn1gp3lq" w:id="10"/>
-      <w:bookmarkEnd w:id="10"/>
+      <w:bookmarkStart w:colFirst="0" w:colLast="0" w:name="_eaeqn1gp3lq" w:id="9"/>
+      <w:bookmarkEnd w:id="9"/>
       <w:r>
         <w:rPr>
           <w:rtl w:val="0"/>
@@ -2552,7 +2723,105 @@
           <w:szCs w:val="24"/>
           <w:rtl w:val="0"/>
         </w:rPr>
-        <w:t xml:space="preserve">Server: HTML stateless API oder WebSocket?</w:t>
+        <w:t xml:space="preserve">The project consists of three components:</w:t>
+        <w:br w:type="textWrapping"/>
+      </w:r>
+    </w:p>
+    <w:p>
+      <w:pPr>
+        <w:numPr>
+          <w:ilvl w:val="0"/>
+          <w:numId w:val="3"/>
+        </w:numPr>
+        <w:ind w:left="720" w:hanging="360"/>
+        <w:rPr>
+          <w:sz w:val="24"/>
+          <w:szCs w:val="24"/>
+          <w:u w:val="none"/>
+        </w:rPr>
+      </w:pPr>
+      <w:r>
+        <w:rPr>
+          <w:sz w:val="24"/>
+          <w:szCs w:val="24"/>
+          <w:rtl w:val="0"/>
+        </w:rPr>
+        <w:t xml:space="preserve">The client(s) - multiplatform</w:t>
+      </w:r>
+    </w:p>
+    <w:p>
+      <w:pPr>
+        <w:numPr>
+          <w:ilvl w:val="0"/>
+          <w:numId w:val="3"/>
+        </w:numPr>
+        <w:ind w:left="720" w:hanging="360"/>
+        <w:rPr>
+          <w:sz w:val="24"/>
+          <w:szCs w:val="24"/>
+          <w:u w:val="none"/>
+        </w:rPr>
+      </w:pPr>
+      <w:r>
+        <w:rPr>
+          <w:sz w:val="24"/>
+          <w:szCs w:val="24"/>
+          <w:rtl w:val="0"/>
+        </w:rPr>
+        <w:t xml:space="preserve">The server</w:t>
+      </w:r>
+    </w:p>
+    <w:p>
+      <w:pPr>
+        <w:numPr>
+          <w:ilvl w:val="0"/>
+          <w:numId w:val="3"/>
+        </w:numPr>
+        <w:ind w:left="720" w:hanging="360"/>
+        <w:rPr>
+          <w:sz w:val="24"/>
+          <w:szCs w:val="24"/>
+          <w:u w:val="none"/>
+        </w:rPr>
+      </w:pPr>
+      <w:r>
+        <w:rPr>
+          <w:sz w:val="24"/>
+          <w:szCs w:val="24"/>
+          <w:rtl w:val="0"/>
+        </w:rPr>
+        <w:t xml:space="preserve">The database</w:t>
+      </w:r>
+    </w:p>
+    <w:p>
+      <w:pPr>
+        <w:ind w:left="0" w:firstLine="0"/>
+        <w:rPr>
+          <w:sz w:val="24"/>
+          <w:szCs w:val="24"/>
+        </w:rPr>
+      </w:pPr>
+      <w:r>
+        <w:rPr>
+          <w:rtl w:val="0"/>
+        </w:rPr>
+      </w:r>
+    </w:p>
+    <w:p>
+      <w:pPr>
+        <w:ind w:left="0" w:firstLine="0"/>
+        <w:rPr>
+          <w:sz w:val="24"/>
+          <w:szCs w:val="24"/>
+        </w:rPr>
+      </w:pPr>
+      <w:r>
+        <w:rPr>
+          <w:sz w:val="24"/>
+          <w:szCs w:val="24"/>
+          <w:rtl w:val="0"/>
+        </w:rPr>
+        <w:t xml:space="preserve">The exact technologies for the server and the database still have to be evaluated in the next exercises. The product "Ktor" looks very promising for the connection between client and server. The choice of technology for the connection whether HTTP endpoints or WebSockets still has to be determined after further tests.</w:t>
       </w:r>
     </w:p>
     <w:p>
@@ -2565,13 +2834,18 @@
         <w:ind w:left="0" w:firstLine="0"/>
         <w:rPr/>
       </w:pPr>
-      <w:bookmarkStart w:colFirst="0" w:colLast="0" w:name="_3rdcrjn" w:id="11"/>
-      <w:bookmarkEnd w:id="11"/>
+      <w:bookmarkStart w:colFirst="0" w:colLast="0" w:name="_3rdcrjn" w:id="10"/>
+      <w:bookmarkEnd w:id="10"/>
       <w:r>
         <w:rPr>
           <w:rtl w:val="0"/>
         </w:rPr>
         <w:t xml:space="preserve">UML Diagrams</w:t>
+      </w:r>
+      <w:r>
+        <w:rPr>
+          <w:rtl w:val="0"/>
+        </w:rPr>
       </w:r>
     </w:p>
     <w:p>
@@ -2584,13 +2858,58 @@
         <w:ind w:left="0" w:firstLine="0"/>
         <w:rPr/>
       </w:pPr>
-      <w:bookmarkStart w:colFirst="0" w:colLast="0" w:name="_26in1rg" w:id="12"/>
-      <w:bookmarkEnd w:id="12"/>
+      <w:bookmarkStart w:colFirst="0" w:colLast="0" w:name="_26in1rg" w:id="11"/>
+      <w:bookmarkEnd w:id="11"/>
       <w:r>
         <w:rPr>
           <w:rtl w:val="0"/>
         </w:rPr>
         <w:t xml:space="preserve">Class Diagram</w:t>
+      </w:r>
+    </w:p>
+    <w:p>
+      <w:pPr>
+        <w:rPr/>
+      </w:pPr>
+      <w:r>
+        <w:rPr/>
+        <w:drawing>
+          <wp:inline distB="114300" distT="114300" distL="114300" distR="114300">
+            <wp:extent cx="5760410" cy="3568700"/>
+            <wp:effectExtent b="0" l="0" r="0" t="0"/>
+            <wp:docPr id="2" name="image2.png"/>
+            <a:graphic>
+              <a:graphicData uri="http://schemas.openxmlformats.org/drawingml/2006/picture">
+                <pic:pic>
+                  <pic:nvPicPr>
+                    <pic:cNvPr id="0" name="image2.png"/>
+                    <pic:cNvPicPr preferRelativeResize="0"/>
+                  </pic:nvPicPr>
+                  <pic:blipFill>
+                    <a:blip r:embed="rId16"/>
+                    <a:srcRect b="48" l="0" r="0" t="48"/>
+                    <a:stretch>
+                      <a:fillRect/>
+                    </a:stretch>
+                  </pic:blipFill>
+                  <pic:spPr>
+                    <a:xfrm>
+                      <a:off x="0" y="0"/>
+                      <a:ext cx="5760410" cy="3568700"/>
+                    </a:xfrm>
+                    <a:prstGeom prst="rect"/>
+                    <a:ln/>
+                  </pic:spPr>
+                </pic:pic>
+              </a:graphicData>
+            </a:graphic>
+          </wp:inline>
+        </w:drawing>
+      </w:r>
+      <w:r>
+        <w:rPr>
+          <w:rtl w:val="0"/>
+        </w:rPr>
       </w:r>
     </w:p>
     <w:p>
@@ -2603,13 +2922,58 @@
         <w:ind w:left="0" w:firstLine="0"/>
         <w:rPr/>
       </w:pPr>
-      <w:bookmarkStart w:colFirst="0" w:colLast="0" w:name="_lnxbz9" w:id="13"/>
-      <w:bookmarkEnd w:id="13"/>
+      <w:bookmarkStart w:colFirst="0" w:colLast="0" w:name="_lnxbz9" w:id="12"/>
+      <w:bookmarkEnd w:id="12"/>
       <w:r>
         <w:rPr>
           <w:rtl w:val="0"/>
         </w:rPr>
         <w:t xml:space="preserve">Activity Diagram</w:t>
+      </w:r>
+    </w:p>
+    <w:p>
+      <w:pPr>
+        <w:rPr/>
+      </w:pPr>
+      <w:r>
+        <w:rPr/>
+        <w:drawing>
+          <wp:inline distB="114300" distT="114300" distL="114300" distR="114300">
+            <wp:extent cx="5760410" cy="4978400"/>
+            <wp:effectExtent b="0" l="0" r="0" t="0"/>
+            <wp:docPr id="1" name="image1.png"/>
+            <a:graphic>
+              <a:graphicData uri="http://schemas.openxmlformats.org/drawingml/2006/picture">
+                <pic:pic>
+                  <pic:nvPicPr>
+                    <pic:cNvPr id="0" name="image1.png"/>
+                    <pic:cNvPicPr preferRelativeResize="0"/>
+                  </pic:nvPicPr>
+                  <pic:blipFill>
+                    <a:blip r:embed="rId17"/>
+                    <a:srcRect b="0" l="0" r="0" t="0"/>
+                    <a:stretch>
+                      <a:fillRect/>
+                    </a:stretch>
+                  </pic:blipFill>
+                  <pic:spPr>
+                    <a:xfrm>
+                      <a:off x="0" y="0"/>
+                      <a:ext cx="5760410" cy="4978400"/>
+                    </a:xfrm>
+                    <a:prstGeom prst="rect"/>
+                    <a:ln/>
+                  </pic:spPr>
+                </pic:pic>
+              </a:graphicData>
+            </a:graphic>
+          </wp:inline>
+        </w:drawing>
+      </w:r>
+      <w:r>
+        <w:rPr>
+          <w:rtl w:val="0"/>
+        </w:rPr>
       </w:r>
     </w:p>
     <w:p>
@@ -2622,55 +2986,231 @@
         <w:ind w:left="0" w:firstLine="0"/>
         <w:rPr/>
       </w:pPr>
-      <w:bookmarkStart w:colFirst="0" w:colLast="0" w:name="_35nkun2" w:id="14"/>
+      <w:bookmarkStart w:colFirst="0" w:colLast="0" w:name="_35nkun2" w:id="13"/>
+      <w:bookmarkEnd w:id="13"/>
+      <w:commentRangeStart w:id="0"/>
+      <w:r>
+        <w:rPr>
+          <w:rtl w:val="0"/>
+        </w:rPr>
+        <w:t xml:space="preserve">Sequence Diagram</w:t>
+      </w:r>
+      <w:commentRangeEnd w:id="0"/>
+      <w:r>
+        <w:commentReference w:id="0"/>
+      </w:r>
+      <w:r>
+        <w:rPr>
+          <w:rtl w:val="0"/>
+        </w:rPr>
+      </w:r>
+    </w:p>
+    <w:p>
+      <w:pPr>
+        <w:rPr/>
+      </w:pPr>
+      <w:r>
+        <w:rPr/>
+        <w:drawing>
+          <wp:inline distB="114300" distT="114300" distL="114300" distR="114300">
+            <wp:extent cx="5760410" cy="3238500"/>
+            <wp:effectExtent b="0" l="0" r="0" t="0"/>
+            <wp:docPr id="4" name="image4.png"/>
+            <a:graphic>
+              <a:graphicData uri="http://schemas.openxmlformats.org/drawingml/2006/picture">
+                <pic:pic>
+                  <pic:nvPicPr>
+                    <pic:cNvPr id="0" name="image4.png"/>
+                    <pic:cNvPicPr preferRelativeResize="0"/>
+                  </pic:nvPicPr>
+                  <pic:blipFill>
+                    <a:blip r:embed="rId18"/>
+                    <a:srcRect b="0" l="0" r="0" t="0"/>
+                    <a:stretch>
+                      <a:fillRect/>
+                    </a:stretch>
+                  </pic:blipFill>
+                  <pic:spPr>
+                    <a:xfrm>
+                      <a:off x="0" y="0"/>
+                      <a:ext cx="5760410" cy="3238500"/>
+                    </a:xfrm>
+                    <a:prstGeom prst="rect"/>
+                    <a:ln/>
+                  </pic:spPr>
+                </pic:pic>
+              </a:graphicData>
+            </a:graphic>
+          </wp:inline>
+        </w:drawing>
+      </w:r>
+      <w:r>
+        <w:rPr/>
+        <w:drawing>
+          <wp:inline distB="114300" distT="114300" distL="114300" distR="114300">
+            <wp:extent cx="5760410" cy="4914900"/>
+            <wp:effectExtent b="0" l="0" r="0" t="0"/>
+            <wp:docPr id="7" name="image5.png"/>
+            <a:graphic>
+              <a:graphicData uri="http://schemas.openxmlformats.org/drawingml/2006/picture">
+                <pic:pic>
+                  <pic:nvPicPr>
+                    <pic:cNvPr id="0" name="image5.png"/>
+                    <pic:cNvPicPr preferRelativeResize="0"/>
+                  </pic:nvPicPr>
+                  <pic:blipFill>
+                    <a:blip r:embed="rId19"/>
+                    <a:srcRect b="0" l="0" r="0" t="0"/>
+                    <a:stretch>
+                      <a:fillRect/>
+                    </a:stretch>
+                  </pic:blipFill>
+                  <pic:spPr>
+                    <a:xfrm>
+                      <a:off x="0" y="0"/>
+                      <a:ext cx="5760410" cy="4914900"/>
+                    </a:xfrm>
+                    <a:prstGeom prst="rect"/>
+                    <a:ln/>
+                  </pic:spPr>
+                </pic:pic>
+              </a:graphicData>
+            </a:graphic>
+          </wp:inline>
+        </w:drawing>
+      </w:r>
+      <w:r>
+        <w:rPr/>
+        <w:drawing>
+          <wp:inline distB="114300" distT="114300" distL="114300" distR="114300">
+            <wp:extent cx="5760410" cy="3073400"/>
+            <wp:effectExtent b="0" l="0" r="0" t="0"/>
+            <wp:docPr id="6" name="image3.png"/>
+            <a:graphic>
+              <a:graphicData uri="http://schemas.openxmlformats.org/drawingml/2006/picture">
+                <pic:pic>
+                  <pic:nvPicPr>
+                    <pic:cNvPr id="0" name="image3.png"/>
+                    <pic:cNvPicPr preferRelativeResize="0"/>
+                  </pic:nvPicPr>
+                  <pic:blipFill>
+                    <a:blip r:embed="rId20"/>
+                    <a:srcRect b="0" l="0" r="0" t="0"/>
+                    <a:stretch>
+                      <a:fillRect/>
+                    </a:stretch>
+                  </pic:blipFill>
+                  <pic:spPr>
+                    <a:xfrm>
+                      <a:off x="0" y="0"/>
+                      <a:ext cx="5760410" cy="3073400"/>
+                    </a:xfrm>
+                    <a:prstGeom prst="rect"/>
+                    <a:ln/>
+                  </pic:spPr>
+                </pic:pic>
+              </a:graphicData>
+            </a:graphic>
+          </wp:inline>
+        </w:drawing>
+      </w:r>
+      <w:r>
+        <w:rPr/>
+        <w:drawing>
+          <wp:inline distB="114300" distT="114300" distL="114300" distR="114300">
+            <wp:extent cx="5760410" cy="3175000"/>
+            <wp:effectExtent b="0" l="0" r="0" t="0"/>
+            <wp:docPr id="3" name="image7.png"/>
+            <a:graphic>
+              <a:graphicData uri="http://schemas.openxmlformats.org/drawingml/2006/picture">
+                <pic:pic>
+                  <pic:nvPicPr>
+                    <pic:cNvPr id="0" name="image7.png"/>
+                    <pic:cNvPicPr preferRelativeResize="0"/>
+                  </pic:nvPicPr>
+                  <pic:blipFill>
+                    <a:blip r:embed="rId21"/>
+                    <a:srcRect b="0" l="0" r="0" t="0"/>
+                    <a:stretch>
+                      <a:fillRect/>
+                    </a:stretch>
+                  </pic:blipFill>
+                  <pic:spPr>
+                    <a:xfrm>
+                      <a:off x="0" y="0"/>
+                      <a:ext cx="5760410" cy="3175000"/>
+                    </a:xfrm>
+                    <a:prstGeom prst="rect"/>
+                    <a:ln/>
+                  </pic:spPr>
+                </pic:pic>
+              </a:graphicData>
+            </a:graphic>
+          </wp:inline>
+        </w:drawing>
+      </w:r>
+      <w:r>
+        <w:rPr/>
+        <w:drawing>
+          <wp:inline distB="114300" distT="114300" distL="114300" distR="114300">
+            <wp:extent cx="5760410" cy="4064000"/>
+            <wp:effectExtent b="0" l="0" r="0" t="0"/>
+            <wp:docPr id="5" name="image6.png"/>
+            <a:graphic>
+              <a:graphicData uri="http://schemas.openxmlformats.org/drawingml/2006/picture">
+                <pic:pic>
+                  <pic:nvPicPr>
+                    <pic:cNvPr id="0" name="image6.png"/>
+                    <pic:cNvPicPr preferRelativeResize="0"/>
+                  </pic:nvPicPr>
+                  <pic:blipFill>
+                    <a:blip r:embed="rId22"/>
+                    <a:srcRect b="0" l="0" r="0" t="0"/>
+                    <a:stretch>
+                      <a:fillRect/>
+                    </a:stretch>
+                  </pic:blipFill>
+                  <pic:spPr>
+                    <a:xfrm>
+                      <a:off x="0" y="0"/>
+                      <a:ext cx="5760410" cy="4064000"/>
+                    </a:xfrm>
+                    <a:prstGeom prst="rect"/>
+                    <a:ln/>
+                  </pic:spPr>
+                </pic:pic>
+              </a:graphicData>
+            </a:graphic>
+          </wp:inline>
+        </w:drawing>
+      </w:r>
+      <w:r>
+        <w:rPr>
+          <w:rtl w:val="0"/>
+        </w:rPr>
+      </w:r>
+    </w:p>
+    <w:p>
+      <w:pPr>
+        <w:rPr/>
+      </w:pPr>
+      <w:r>
+        <w:rPr>
+          <w:rtl w:val="0"/>
+        </w:rPr>
+      </w:r>
+    </w:p>
+    <w:p>
+      <w:pPr>
+        <w:pStyle w:val="Heading1"/>
+        <w:rPr/>
+      </w:pPr>
+      <w:bookmarkStart w:colFirst="0" w:colLast="0" w:name="_1ksv4uv" w:id="14"/>
       <w:bookmarkEnd w:id="14"/>
       <w:r>
         <w:rPr>
           <w:rtl w:val="0"/>
         </w:rPr>
-        <w:t xml:space="preserve">Sequence Diagram</w:t>
-      </w:r>
-    </w:p>
-    <w:p>
-      <w:pPr>
-        <w:rPr/>
-      </w:pPr>
-      <w:r>
-        <w:rPr>
-          <w:rtl w:val="0"/>
-        </w:rPr>
-      </w:r>
-    </w:p>
-    <w:p>
-      <w:pPr>
-        <w:rPr/>
-      </w:pPr>
-      <w:r>
-        <w:rPr>
-          <w:rtl w:val="0"/>
-        </w:rPr>
-      </w:r>
-    </w:p>
-    <w:p>
-      <w:pPr>
-        <w:pStyle w:val="Heading1"/>
-        <w:numPr>
-          <w:ilvl w:val="0"/>
-          <w:numId w:val="2"/>
-        </w:numPr>
-        <w:ind w:left="0" w:firstLine="0"/>
-        <w:rPr/>
-      </w:pPr>
-      <w:bookmarkStart w:colFirst="0" w:colLast="0" w:name="_1ksv4uv" w:id="15"/>
-      <w:bookmarkEnd w:id="15"/>
-      <w:r>
-        <w:br w:type="page"/>
-      </w:r>
-      <w:r>
-        <w:rPr>
-          <w:rtl w:val="0"/>
-        </w:rPr>
-        <w:t xml:space="preserve">Appendix</w:t>
       </w:r>
     </w:p>
     <w:sectPr>
@@ -2681,6 +3221,111 @@
     </w:sectPr>
   </w:body>
 </w:document>
+</file>
+
+<file path=word/comments.xml><?xml version="1.0" encoding="utf-8"?>
+<w:comments xmlns:mc="http://schemas.openxmlformats.org/markup-compatibility/2006" xmlns:o="urn:schemas-microsoft-com:office:office" xmlns:r="http://schemas.openxmlformats.org/officeDocument/2006/relationships" xmlns:m="http://schemas.openxmlformats.org/officeDocument/2006/math" xmlns:v="urn:schemas-microsoft-com:vml" xmlns:wp="http://schemas.openxmlformats.org/drawingml/2006/wordprocessingDrawing" xmlns:w10="urn:schemas-microsoft-com:office:word" xmlns:w="http://schemas.openxmlformats.org/wordprocessingml/2006/main" xmlns:wne="http://schemas.microsoft.com/office/word/2006/wordml" xmlns:sl="http://schemas.openxmlformats.org/schemaLibrary/2006/main" xmlns:a="http://schemas.openxmlformats.org/drawingml/2006/main" xmlns:pic="http://schemas.openxmlformats.org/drawingml/2006/picture" xmlns:c="http://schemas.openxmlformats.org/drawingml/2006/chart" xmlns:lc="http://schemas.openxmlformats.org/drawingml/2006/lockedCanvas" xmlns:dgm="http://schemas.openxmlformats.org/drawingml/2006/diagram" xmlns:wps="http://schemas.microsoft.com/office/word/2010/wordprocessingShape" xmlns:wpg="http://schemas.microsoft.com/office/word/2010/wordprocessingGroup" xmlns:w14="http://schemas.microsoft.com/office/word/2010/wordml" xmlns:w15="http://schemas.microsoft.com/office/word/2012/wordml">
+  <w:comment w:author="Michael Mezgolits" w:id="0" w:date="2023-12-12T09:46:51Z">
+    <w:p>
+      <w:pPr>
+        <w:keepNext w:val="0"/>
+        <w:keepLines w:val="0"/>
+        <w:pageBreakBefore w:val="0"/>
+        <w:widowControl w:val="0"/>
+        <w:pBdr>
+          <w:top w:space="0" w:sz="0" w:val="nil"/>
+          <w:left w:space="0" w:sz="0" w:val="nil"/>
+          <w:bottom w:space="0" w:sz="0" w:val="nil"/>
+          <w:right w:space="0" w:sz="0" w:val="nil"/>
+          <w:between w:space="0" w:sz="0" w:val="nil"/>
+        </w:pBdr>
+        <w:shd w:fill="auto" w:val="clear"/>
+        <w:spacing w:after="0" w:before="0" w:line="240" w:lineRule="auto"/>
+        <w:ind w:left="0" w:right="0" w:firstLine="0"/>
+        <w:jc w:val="left"/>
+        <w:rPr>
+          <w:rFonts w:ascii="Arial" w:cs="Arial" w:eastAsia="Arial" w:hAnsi="Arial"/>
+          <w:b w:val="0"/>
+          <w:i w:val="0"/>
+          <w:smallCaps w:val="0"/>
+          <w:strike w:val="0"/>
+          <w:color w:val="000000"/>
+          <w:sz w:val="22"/>
+          <w:szCs w:val="22"/>
+          <w:u w:val="none"/>
+          <w:shd w:fill="auto" w:val="clear"/>
+          <w:vertAlign w:val="baseline"/>
+        </w:rPr>
+      </w:pPr>
+      <w:r>
+        <w:rPr>
+          <w:rFonts w:ascii="Arial" w:cs="Arial" w:eastAsia="Arial" w:hAnsi="Arial"/>
+          <w:b w:val="0"/>
+          <w:i w:val="0"/>
+          <w:smallCaps w:val="0"/>
+          <w:strike w:val="0"/>
+          <w:color w:val="000000"/>
+          <w:sz w:val="22"/>
+          <w:szCs w:val="22"/>
+          <w:u w:val="none"/>
+          <w:shd w:fill="auto" w:val="clear"/>
+          <w:vertAlign w:val="baseline"/>
+          <w:rtl w:val="0"/>
+        </w:rPr>
+        <w:t xml:space="preserve">@arik-kofranek@posteo.net bitte beschreiben die Diagramme</w:t>
+      </w:r>
+    </w:p>
+    <w:p>
+      <w:pPr>
+        <w:keepNext w:val="0"/>
+        <w:keepLines w:val="0"/>
+        <w:pageBreakBefore w:val="0"/>
+        <w:widowControl w:val="0"/>
+        <w:pBdr>
+          <w:top w:space="0" w:sz="0" w:val="nil"/>
+          <w:left w:space="0" w:sz="0" w:val="nil"/>
+          <w:bottom w:space="0" w:sz="0" w:val="nil"/>
+          <w:right w:space="0" w:sz="0" w:val="nil"/>
+          <w:between w:space="0" w:sz="0" w:val="nil"/>
+        </w:pBdr>
+        <w:shd w:fill="auto" w:val="clear"/>
+        <w:spacing w:after="0" w:before="0" w:line="240" w:lineRule="auto"/>
+        <w:ind w:left="0" w:right="0" w:firstLine="0"/>
+        <w:jc w:val="left"/>
+        <w:rPr>
+          <w:rFonts w:ascii="Arial" w:cs="Arial" w:eastAsia="Arial" w:hAnsi="Arial"/>
+          <w:b w:val="0"/>
+          <w:i w:val="0"/>
+          <w:smallCaps w:val="0"/>
+          <w:strike w:val="0"/>
+          <w:color w:val="000000"/>
+          <w:sz w:val="22"/>
+          <w:szCs w:val="22"/>
+          <w:u w:val="none"/>
+          <w:shd w:fill="auto" w:val="clear"/>
+          <w:vertAlign w:val="baseline"/>
+        </w:rPr>
+      </w:pPr>
+      <w:r>
+        <w:rPr>
+          <w:rFonts w:ascii="Arial" w:cs="Arial" w:eastAsia="Arial" w:hAnsi="Arial"/>
+          <w:b w:val="0"/>
+          <w:i w:val="0"/>
+          <w:smallCaps w:val="0"/>
+          <w:strike w:val="0"/>
+          <w:color w:val="000000"/>
+          <w:sz w:val="22"/>
+          <w:szCs w:val="22"/>
+          <w:u w:val="none"/>
+          <w:shd w:fill="auto" w:val="clear"/>
+          <w:vertAlign w:val="baseline"/>
+          <w:rtl w:val="0"/>
+        </w:rPr>
+        <w:t xml:space="preserve">_arik-kofranek@posteo.net zugewiesen_</w:t>
+      </w:r>
+    </w:p>
+  </w:comment>
+</w:comments>
 </file>
 
 <file path=word/footer1.xml><?xml version="1.0" encoding="utf-8"?>
@@ -3352,11 +3997,124 @@
       <w:rPr/>
     </w:lvl>
   </w:abstractNum>
+  <w:abstractNum w:abstractNumId="3">
+    <w:lvl w:ilvl="0">
+      <w:start w:val="1"/>
+      <w:numFmt w:val="bullet"/>
+      <w:lvlText w:val="●"/>
+      <w:lvlJc w:val="left"/>
+      <w:pPr>
+        <w:ind w:left="720" w:hanging="360"/>
+      </w:pPr>
+      <w:rPr>
+        <w:u w:val="none"/>
+      </w:rPr>
+    </w:lvl>
+    <w:lvl w:ilvl="1">
+      <w:start w:val="1"/>
+      <w:numFmt w:val="bullet"/>
+      <w:lvlText w:val="○"/>
+      <w:lvlJc w:val="left"/>
+      <w:pPr>
+        <w:ind w:left="1440" w:hanging="360"/>
+      </w:pPr>
+      <w:rPr>
+        <w:u w:val="none"/>
+      </w:rPr>
+    </w:lvl>
+    <w:lvl w:ilvl="2">
+      <w:start w:val="1"/>
+      <w:numFmt w:val="bullet"/>
+      <w:lvlText w:val="■"/>
+      <w:lvlJc w:val="left"/>
+      <w:pPr>
+        <w:ind w:left="2160" w:hanging="360"/>
+      </w:pPr>
+      <w:rPr>
+        <w:u w:val="none"/>
+      </w:rPr>
+    </w:lvl>
+    <w:lvl w:ilvl="3">
+      <w:start w:val="1"/>
+      <w:numFmt w:val="bullet"/>
+      <w:lvlText w:val="●"/>
+      <w:lvlJc w:val="left"/>
+      <w:pPr>
+        <w:ind w:left="2880" w:hanging="360"/>
+      </w:pPr>
+      <w:rPr>
+        <w:u w:val="none"/>
+      </w:rPr>
+    </w:lvl>
+    <w:lvl w:ilvl="4">
+      <w:start w:val="1"/>
+      <w:numFmt w:val="bullet"/>
+      <w:lvlText w:val="○"/>
+      <w:lvlJc w:val="left"/>
+      <w:pPr>
+        <w:ind w:left="3600" w:hanging="360"/>
+      </w:pPr>
+      <w:rPr>
+        <w:u w:val="none"/>
+      </w:rPr>
+    </w:lvl>
+    <w:lvl w:ilvl="5">
+      <w:start w:val="1"/>
+      <w:numFmt w:val="bullet"/>
+      <w:lvlText w:val="■"/>
+      <w:lvlJc w:val="left"/>
+      <w:pPr>
+        <w:ind w:left="4320" w:hanging="360"/>
+      </w:pPr>
+      <w:rPr>
+        <w:u w:val="none"/>
+      </w:rPr>
+    </w:lvl>
+    <w:lvl w:ilvl="6">
+      <w:start w:val="1"/>
+      <w:numFmt w:val="bullet"/>
+      <w:lvlText w:val="●"/>
+      <w:lvlJc w:val="left"/>
+      <w:pPr>
+        <w:ind w:left="5040" w:hanging="360"/>
+      </w:pPr>
+      <w:rPr>
+        <w:u w:val="none"/>
+      </w:rPr>
+    </w:lvl>
+    <w:lvl w:ilvl="7">
+      <w:start w:val="1"/>
+      <w:numFmt w:val="bullet"/>
+      <w:lvlText w:val="○"/>
+      <w:lvlJc w:val="left"/>
+      <w:pPr>
+        <w:ind w:left="5760" w:hanging="360"/>
+      </w:pPr>
+      <w:rPr>
+        <w:u w:val="none"/>
+      </w:rPr>
+    </w:lvl>
+    <w:lvl w:ilvl="8">
+      <w:start w:val="1"/>
+      <w:numFmt w:val="bullet"/>
+      <w:lvlText w:val="■"/>
+      <w:lvlJc w:val="left"/>
+      <w:pPr>
+        <w:ind w:left="6480" w:hanging="360"/>
+      </w:pPr>
+      <w:rPr>
+        <w:u w:val="none"/>
+      </w:rPr>
+    </w:lvl>
+  </w:abstractNum>
   <w:num w:numId="1">
     <w:abstractNumId w:val="1"/>
   </w:num>
   <w:num w:numId="2">
     <w:abstractNumId w:val="2"/>
+  </w:num>
+  <w:num w:numId="3">
+    <w:abstractNumId w:val="3"/>
   </w:num>
 </w:numbering>
 </file>

</xml_diff>